<commit_message>
Lab2 final doc file
</commit_message>
<xml_diff>
--- a/lab2/Lab 2-20.docx
+++ b/lab2/Lab 2-20.docx
@@ -104,7 +104,19 @@
       </w:r>
       <w:proofErr w:type="spellEnd"/>
       <w:r>
-        <w:t xml:space="preserve"> from the Bus to just read in from the ALU or to just read in from the bus, we set up a reset input because it will reset the clock and the inputs so It can read in new inputs and help with the </w:t>
+        <w:t xml:space="preserve"> from the Bus to read in from the ALU or to just read in from the bus</w:t>
+      </w:r>
+      <w:r>
+        <w:t>.</w:t>
+      </w:r>
+      <w:r>
+        <w:t xml:space="preserve"> </w:t>
+      </w:r>
+      <w:r>
+        <w:t>W</w:t>
+      </w:r>
+      <w:r>
+        <w:t xml:space="preserve">e set up a reset input because it will reset the clock and the inputs so It can read in new inputs and help with the </w:t>
       </w:r>
       <w:proofErr w:type="spellStart"/>
       <w:r>
@@ -309,14 +321,9 @@
       <w:r>
         <w:t xml:space="preserve"> </w:t>
       </w:r>
-      <w:proofErr w:type="spellStart"/>
       <w:proofErr w:type="gramStart"/>
       <w:r>
-        <w:t>i</w:t>
-      </w:r>
-      <w:proofErr w:type="spellEnd"/>
-      <w:r>
-        <w:t>;</w:t>
+        <w:t>i;</w:t>
       </w:r>
       <w:proofErr w:type="gramEnd"/>
     </w:p>
@@ -887,7 +894,10 @@
         <w:t xml:space="preserve"> for each </w:t>
       </w:r>
       <w:r>
-        <w:t>of the r0, r1, r3</w:t>
+        <w:t>of the r0, r1, r</w:t>
+      </w:r>
+      <w:r>
+        <w:t>2</w:t>
       </w:r>
       <w:proofErr w:type="gramStart"/>
       <w:r>
@@ -1384,6 +1394,3064 @@
         <w:tab/>
       </w:r>
     </w:p>
+    <w:p/>
+    <w:p/>
+    <w:p/>
+    <w:p/>
+    <w:p/>
+    <w:p/>
+    <w:p>
+      <w:r>
+        <w:lastRenderedPageBreak/>
+        <w:t>Implemented Instructions:</w:t>
+      </w:r>
+    </w:p>
+    <w:tbl>
+      <w:tblPr>
+        <w:tblStyle w:val="TableGrid"/>
+        <w:tblW w:w="9530" w:type="dxa"/>
+        <w:tblLook w:val="04A0" w:firstRow="1" w:lastRow="0" w:firstColumn="1" w:lastColumn="0" w:noHBand="0" w:noVBand="1"/>
+      </w:tblPr>
+      <w:tblGrid>
+        <w:gridCol w:w="1780"/>
+        <w:gridCol w:w="1762"/>
+        <w:gridCol w:w="2071"/>
+        <w:gridCol w:w="1942"/>
+        <w:gridCol w:w="1975"/>
+      </w:tblGrid>
+      <w:tr>
+        <w:trPr>
+          <w:trHeight w:val="478"/>
+        </w:trPr>
+        <w:tc>
+          <w:tcPr>
+            <w:tcW w:w="1780" w:type="dxa"/>
+          </w:tcPr>
+          <w:p>
+            <w:r>
+              <w:t>Instruction</w:t>
+            </w:r>
+          </w:p>
+        </w:tc>
+        <w:tc>
+          <w:tcPr>
+            <w:tcW w:w="1762" w:type="dxa"/>
+          </w:tcPr>
+          <w:p>
+            <w:r>
+              <w:t>Opcode / Opcode Extension</w:t>
+            </w:r>
+          </w:p>
+        </w:tc>
+        <w:tc>
+          <w:tcPr>
+            <w:tcW w:w="2071" w:type="dxa"/>
+          </w:tcPr>
+          <w:p>
+            <w:r>
+              <w:t>Example</w:t>
+            </w:r>
+          </w:p>
+        </w:tc>
+        <w:tc>
+          <w:tcPr>
+            <w:tcW w:w="1942" w:type="dxa"/>
+          </w:tcPr>
+          <w:p>
+            <w:r>
+              <w:t>Description</w:t>
+            </w:r>
+          </w:p>
+        </w:tc>
+        <w:tc>
+          <w:tcPr>
+            <w:tcW w:w="1975" w:type="dxa"/>
+          </w:tcPr>
+          <w:p>
+            <w:r>
+              <w:t>Flags</w:t>
+            </w:r>
+          </w:p>
+        </w:tc>
+      </w:tr>
+      <w:tr>
+        <w:trPr>
+          <w:trHeight w:val="717"/>
+        </w:trPr>
+        <w:tc>
+          <w:tcPr>
+            <w:tcW w:w="1780" w:type="dxa"/>
+          </w:tcPr>
+          <w:p>
+            <w:r>
+              <w:t>ADD</w:t>
+            </w:r>
+          </w:p>
+        </w:tc>
+        <w:tc>
+          <w:tcPr>
+            <w:tcW w:w="1762" w:type="dxa"/>
+          </w:tcPr>
+          <w:p>
+            <w:r>
+              <w:t>0000</w:t>
+            </w:r>
+            <w:r>
+              <w:t xml:space="preserve"> </w:t>
+            </w:r>
+            <w:r>
+              <w:t>0101</w:t>
+            </w:r>
+          </w:p>
+        </w:tc>
+        <w:tc>
+          <w:tcPr>
+            <w:tcW w:w="2071" w:type="dxa"/>
+          </w:tcPr>
+          <w:p>
+            <w:r>
+              <w:t xml:space="preserve">ADD </w:t>
+            </w:r>
+            <w:proofErr w:type="spellStart"/>
+            <w:r>
+              <w:rPr>
+                <w:i/>
+                <w:iCs/>
+              </w:rPr>
+              <w:t>src</w:t>
+            </w:r>
+            <w:proofErr w:type="spellEnd"/>
+            <w:r>
+              <w:t xml:space="preserve">, </w:t>
+            </w:r>
+            <w:proofErr w:type="spellStart"/>
+            <w:r>
+              <w:rPr>
+                <w:i/>
+                <w:iCs/>
+              </w:rPr>
+              <w:t>dest</w:t>
+            </w:r>
+            <w:proofErr w:type="spellEnd"/>
+          </w:p>
+          <w:p>
+            <w:r>
+              <w:t>ADD r0, r1</w:t>
+            </w:r>
+          </w:p>
+          <w:p>
+            <w:r>
+              <w:t>r1 = r1 + r0</w:t>
+            </w:r>
+          </w:p>
+        </w:tc>
+        <w:tc>
+          <w:tcPr>
+            <w:tcW w:w="1942" w:type="dxa"/>
+          </w:tcPr>
+          <w:p>
+            <w:r>
+              <w:t>Integer addition</w:t>
+            </w:r>
+          </w:p>
+        </w:tc>
+        <w:tc>
+          <w:tcPr>
+            <w:tcW w:w="1975" w:type="dxa"/>
+          </w:tcPr>
+          <w:p>
+            <w:r>
+              <w:t xml:space="preserve">Carry </w:t>
+            </w:r>
+          </w:p>
+          <w:p>
+            <w:r>
+              <w:t>Overflow</w:t>
+            </w:r>
+          </w:p>
+        </w:tc>
+      </w:tr>
+      <w:tr>
+        <w:trPr>
+          <w:trHeight w:val="950"/>
+        </w:trPr>
+        <w:tc>
+          <w:tcPr>
+            <w:tcW w:w="1780" w:type="dxa"/>
+          </w:tcPr>
+          <w:p>
+            <w:r>
+              <w:t>ADDI</w:t>
+            </w:r>
+          </w:p>
+        </w:tc>
+        <w:tc>
+          <w:tcPr>
+            <w:tcW w:w="1762" w:type="dxa"/>
+          </w:tcPr>
+          <w:p>
+            <w:r>
+              <w:t>0101</w:t>
+            </w:r>
+            <w:r>
+              <w:t xml:space="preserve"> </w:t>
+            </w:r>
+            <w:proofErr w:type="spellStart"/>
+            <w:r>
+              <w:t>xxxx</w:t>
+            </w:r>
+            <w:proofErr w:type="spellEnd"/>
+          </w:p>
+        </w:tc>
+        <w:tc>
+          <w:tcPr>
+            <w:tcW w:w="2071" w:type="dxa"/>
+          </w:tcPr>
+          <w:p>
+            <w:r>
+              <w:t xml:space="preserve">ADDI </w:t>
+            </w:r>
+            <w:proofErr w:type="spellStart"/>
+            <w:r>
+              <w:rPr>
+                <w:i/>
+                <w:iCs/>
+              </w:rPr>
+              <w:t>imm</w:t>
+            </w:r>
+            <w:proofErr w:type="spellEnd"/>
+            <w:r>
+              <w:t xml:space="preserve">, </w:t>
+            </w:r>
+            <w:proofErr w:type="spellStart"/>
+            <w:r>
+              <w:rPr>
+                <w:i/>
+                <w:iCs/>
+              </w:rPr>
+              <w:t>dest</w:t>
+            </w:r>
+            <w:proofErr w:type="spellEnd"/>
+          </w:p>
+          <w:p>
+            <w:r>
+              <w:t>ADD $2, r1</w:t>
+            </w:r>
+          </w:p>
+          <w:p>
+            <w:r>
+              <w:t>r1 = r1 + 2</w:t>
+            </w:r>
+          </w:p>
+        </w:tc>
+        <w:tc>
+          <w:tcPr>
+            <w:tcW w:w="1942" w:type="dxa"/>
+          </w:tcPr>
+          <w:p>
+            <w:r>
+              <w:t>Integer addition with sign-extended immediate</w:t>
+            </w:r>
+          </w:p>
+        </w:tc>
+        <w:tc>
+          <w:tcPr>
+            <w:tcW w:w="1975" w:type="dxa"/>
+          </w:tcPr>
+          <w:p>
+            <w:r>
+              <w:t>Carry</w:t>
+            </w:r>
+          </w:p>
+          <w:p>
+            <w:r>
+              <w:t>Overflow</w:t>
+            </w:r>
+          </w:p>
+        </w:tc>
+      </w:tr>
+      <w:tr>
+        <w:trPr>
+          <w:trHeight w:val="717"/>
+        </w:trPr>
+        <w:tc>
+          <w:tcPr>
+            <w:tcW w:w="1780" w:type="dxa"/>
+          </w:tcPr>
+          <w:p>
+            <w:r>
+              <w:t>ADDU</w:t>
+            </w:r>
+          </w:p>
+        </w:tc>
+        <w:tc>
+          <w:tcPr>
+            <w:tcW w:w="1762" w:type="dxa"/>
+          </w:tcPr>
+          <w:p>
+            <w:r>
+              <w:t>0000</w:t>
+            </w:r>
+            <w:r>
+              <w:t xml:space="preserve"> </w:t>
+            </w:r>
+            <w:r>
+              <w:t>0110</w:t>
+            </w:r>
+          </w:p>
+        </w:tc>
+        <w:tc>
+          <w:tcPr>
+            <w:tcW w:w="2071" w:type="dxa"/>
+          </w:tcPr>
+          <w:p>
+            <w:pPr>
+              <w:rPr>
+                <w:i/>
+                <w:iCs/>
+              </w:rPr>
+            </w:pPr>
+            <w:r>
+              <w:t xml:space="preserve">ADDU </w:t>
+            </w:r>
+            <w:proofErr w:type="spellStart"/>
+            <w:r>
+              <w:rPr>
+                <w:i/>
+                <w:iCs/>
+              </w:rPr>
+              <w:t>src</w:t>
+            </w:r>
+            <w:proofErr w:type="spellEnd"/>
+            <w:r>
+              <w:t xml:space="preserve">, </w:t>
+            </w:r>
+            <w:proofErr w:type="spellStart"/>
+            <w:r>
+              <w:rPr>
+                <w:i/>
+                <w:iCs/>
+              </w:rPr>
+              <w:t>dest</w:t>
+            </w:r>
+            <w:proofErr w:type="spellEnd"/>
+          </w:p>
+          <w:p>
+            <w:r>
+              <w:t xml:space="preserve">ADD r0, r1 </w:t>
+            </w:r>
+          </w:p>
+          <w:p>
+            <w:r>
+              <w:t>r1 = r1 + r0</w:t>
+            </w:r>
+          </w:p>
+        </w:tc>
+        <w:tc>
+          <w:tcPr>
+            <w:tcW w:w="1942" w:type="dxa"/>
+          </w:tcPr>
+          <w:p>
+            <w:r>
+              <w:t>Unsigned integer addition</w:t>
+            </w:r>
+          </w:p>
+        </w:tc>
+        <w:tc>
+          <w:tcPr>
+            <w:tcW w:w="1975" w:type="dxa"/>
+          </w:tcPr>
+          <w:p>
+            <w:r>
+              <w:t xml:space="preserve">None </w:t>
+            </w:r>
+          </w:p>
+          <w:p>
+            <w:r>
+              <w:t>(CR16 PSR flags are not affected by ADDU instruction)</w:t>
+            </w:r>
+          </w:p>
+        </w:tc>
+      </w:tr>
+      <w:tr>
+        <w:trPr>
+          <w:trHeight w:val="957"/>
+        </w:trPr>
+        <w:tc>
+          <w:tcPr>
+            <w:tcW w:w="1780" w:type="dxa"/>
+          </w:tcPr>
+          <w:p>
+            <w:r>
+              <w:t>ADDUI</w:t>
+            </w:r>
+          </w:p>
+        </w:tc>
+        <w:tc>
+          <w:tcPr>
+            <w:tcW w:w="1762" w:type="dxa"/>
+          </w:tcPr>
+          <w:p>
+            <w:r>
+              <w:t>0110</w:t>
+            </w:r>
+            <w:r>
+              <w:t xml:space="preserve"> </w:t>
+            </w:r>
+            <w:proofErr w:type="spellStart"/>
+            <w:r>
+              <w:t>xxxx</w:t>
+            </w:r>
+            <w:proofErr w:type="spellEnd"/>
+          </w:p>
+        </w:tc>
+        <w:tc>
+          <w:tcPr>
+            <w:tcW w:w="2071" w:type="dxa"/>
+          </w:tcPr>
+          <w:p>
+            <w:pPr>
+              <w:rPr>
+                <w:i/>
+                <w:iCs/>
+              </w:rPr>
+            </w:pPr>
+            <w:r>
+              <w:t xml:space="preserve">ADDUI </w:t>
+            </w:r>
+            <w:proofErr w:type="spellStart"/>
+            <w:r>
+              <w:rPr>
+                <w:i/>
+                <w:iCs/>
+              </w:rPr>
+              <w:t>imm</w:t>
+            </w:r>
+            <w:proofErr w:type="spellEnd"/>
+            <w:r>
+              <w:t xml:space="preserve">, </w:t>
+            </w:r>
+            <w:proofErr w:type="spellStart"/>
+            <w:r>
+              <w:rPr>
+                <w:i/>
+                <w:iCs/>
+              </w:rPr>
+              <w:t>dest</w:t>
+            </w:r>
+            <w:proofErr w:type="spellEnd"/>
+          </w:p>
+          <w:p>
+            <w:r>
+              <w:t xml:space="preserve">ADDUI $2, r0 </w:t>
+            </w:r>
+          </w:p>
+          <w:p>
+            <w:r>
+              <w:t>r0 = r0 + 2</w:t>
+            </w:r>
+          </w:p>
+        </w:tc>
+        <w:tc>
+          <w:tcPr>
+            <w:tcW w:w="1942" w:type="dxa"/>
+          </w:tcPr>
+          <w:p>
+            <w:r>
+              <w:t>Unsigned integer addition with zero-extended immediate</w:t>
+            </w:r>
+          </w:p>
+        </w:tc>
+        <w:tc>
+          <w:tcPr>
+            <w:tcW w:w="1975" w:type="dxa"/>
+          </w:tcPr>
+          <w:p>
+            <w:r>
+              <w:t>None</w:t>
+            </w:r>
+          </w:p>
+        </w:tc>
+      </w:tr>
+      <w:tr>
+        <w:trPr>
+          <w:trHeight w:val="957"/>
+        </w:trPr>
+        <w:tc>
+          <w:tcPr>
+            <w:tcW w:w="1780" w:type="dxa"/>
+          </w:tcPr>
+          <w:p>
+            <w:r>
+              <w:t>ADDC</w:t>
+            </w:r>
+          </w:p>
+        </w:tc>
+        <w:tc>
+          <w:tcPr>
+            <w:tcW w:w="1762" w:type="dxa"/>
+          </w:tcPr>
+          <w:p>
+            <w:r>
+              <w:t>0000</w:t>
+            </w:r>
+            <w:r>
+              <w:t xml:space="preserve"> </w:t>
+            </w:r>
+            <w:r>
+              <w:t>0111</w:t>
+            </w:r>
+          </w:p>
+        </w:tc>
+        <w:tc>
+          <w:tcPr>
+            <w:tcW w:w="2071" w:type="dxa"/>
+          </w:tcPr>
+          <w:p>
+            <w:r>
+              <w:t xml:space="preserve">ADDC </w:t>
+            </w:r>
+            <w:proofErr w:type="spellStart"/>
+            <w:r>
+              <w:rPr>
+                <w:i/>
+                <w:iCs/>
+              </w:rPr>
+              <w:t>src</w:t>
+            </w:r>
+            <w:proofErr w:type="spellEnd"/>
+            <w:r>
+              <w:rPr>
+                <w:i/>
+                <w:iCs/>
+              </w:rPr>
+              <w:t xml:space="preserve">, </w:t>
+            </w:r>
+            <w:proofErr w:type="spellStart"/>
+            <w:r>
+              <w:rPr>
+                <w:i/>
+                <w:iCs/>
+              </w:rPr>
+              <w:t>dest</w:t>
+            </w:r>
+            <w:proofErr w:type="spellEnd"/>
+          </w:p>
+          <w:p>
+            <w:r>
+              <w:t xml:space="preserve">ADDC r0, r1 </w:t>
+            </w:r>
+          </w:p>
+          <w:p>
+            <w:r>
+              <w:t>r0 = r1 + r0 + C</w:t>
+            </w:r>
+          </w:p>
+        </w:tc>
+        <w:tc>
+          <w:tcPr>
+            <w:tcW w:w="1942" w:type="dxa"/>
+          </w:tcPr>
+          <w:p>
+            <w:r>
+              <w:t>Integer addition with carry</w:t>
+            </w:r>
+          </w:p>
+        </w:tc>
+        <w:tc>
+          <w:tcPr>
+            <w:tcW w:w="1975" w:type="dxa"/>
+          </w:tcPr>
+          <w:p>
+            <w:r>
+              <w:t>Carry</w:t>
+            </w:r>
+          </w:p>
+          <w:p>
+            <w:r>
+              <w:t>Overflow</w:t>
+            </w:r>
+          </w:p>
+        </w:tc>
+      </w:tr>
+      <w:tr>
+        <w:trPr>
+          <w:trHeight w:val="957"/>
+        </w:trPr>
+        <w:tc>
+          <w:tcPr>
+            <w:tcW w:w="1780" w:type="dxa"/>
+          </w:tcPr>
+          <w:p>
+            <w:r>
+              <w:t>ADDCI</w:t>
+            </w:r>
+          </w:p>
+        </w:tc>
+        <w:tc>
+          <w:tcPr>
+            <w:tcW w:w="1762" w:type="dxa"/>
+          </w:tcPr>
+          <w:p>
+            <w:r>
+              <w:t>0111</w:t>
+            </w:r>
+            <w:r>
+              <w:t xml:space="preserve"> </w:t>
+            </w:r>
+            <w:proofErr w:type="spellStart"/>
+            <w:r>
+              <w:t>xxxx</w:t>
+            </w:r>
+            <w:proofErr w:type="spellEnd"/>
+          </w:p>
+        </w:tc>
+        <w:tc>
+          <w:tcPr>
+            <w:tcW w:w="2071" w:type="dxa"/>
+          </w:tcPr>
+          <w:p>
+            <w:pPr>
+              <w:rPr>
+                <w:i/>
+                <w:iCs/>
+              </w:rPr>
+            </w:pPr>
+            <w:r>
+              <w:t>ADDCI</w:t>
+            </w:r>
+            <w:r>
+              <w:rPr>
+                <w:i/>
+                <w:iCs/>
+              </w:rPr>
+              <w:t xml:space="preserve"> </w:t>
+            </w:r>
+            <w:proofErr w:type="spellStart"/>
+            <w:r>
+              <w:rPr>
+                <w:i/>
+                <w:iCs/>
+              </w:rPr>
+              <w:t>imm</w:t>
+            </w:r>
+            <w:proofErr w:type="spellEnd"/>
+            <w:r>
+              <w:t xml:space="preserve">, </w:t>
+            </w:r>
+            <w:proofErr w:type="spellStart"/>
+            <w:r>
+              <w:rPr>
+                <w:i/>
+                <w:iCs/>
+              </w:rPr>
+              <w:t>dest</w:t>
+            </w:r>
+            <w:proofErr w:type="spellEnd"/>
+          </w:p>
+          <w:p>
+            <w:r>
+              <w:t xml:space="preserve">ADDCI $2, r1 </w:t>
+            </w:r>
+          </w:p>
+          <w:p>
+            <w:r>
+              <w:t>r1 = r1 + 2 + C</w:t>
+            </w:r>
+          </w:p>
+        </w:tc>
+        <w:tc>
+          <w:tcPr>
+            <w:tcW w:w="1942" w:type="dxa"/>
+          </w:tcPr>
+          <w:p>
+            <w:r>
+              <w:t>Integer addition with sign-extended immediate and carry</w:t>
+            </w:r>
+          </w:p>
+        </w:tc>
+        <w:tc>
+          <w:tcPr>
+            <w:tcW w:w="1975" w:type="dxa"/>
+          </w:tcPr>
+          <w:p>
+            <w:r>
+              <w:t>Carry</w:t>
+            </w:r>
+          </w:p>
+          <w:p>
+            <w:r>
+              <w:t>Overflow</w:t>
+            </w:r>
+          </w:p>
+        </w:tc>
+      </w:tr>
+      <w:tr>
+        <w:trPr>
+          <w:trHeight w:val="957"/>
+        </w:trPr>
+        <w:tc>
+          <w:tcPr>
+            <w:tcW w:w="1780" w:type="dxa"/>
+          </w:tcPr>
+          <w:p>
+            <w:r>
+              <w:t>SUB</w:t>
+            </w:r>
+          </w:p>
+        </w:tc>
+        <w:tc>
+          <w:tcPr>
+            <w:tcW w:w="1762" w:type="dxa"/>
+          </w:tcPr>
+          <w:p>
+            <w:r>
+              <w:t>0000</w:t>
+            </w:r>
+            <w:r>
+              <w:t xml:space="preserve"> </w:t>
+            </w:r>
+            <w:r>
+              <w:t>1001</w:t>
+            </w:r>
+          </w:p>
+        </w:tc>
+        <w:tc>
+          <w:tcPr>
+            <w:tcW w:w="2071" w:type="dxa"/>
+          </w:tcPr>
+          <w:p>
+            <w:pPr>
+              <w:rPr>
+                <w:i/>
+                <w:iCs/>
+              </w:rPr>
+            </w:pPr>
+            <w:r>
+              <w:t xml:space="preserve">SUB </w:t>
+            </w:r>
+            <w:proofErr w:type="spellStart"/>
+            <w:r>
+              <w:rPr>
+                <w:i/>
+                <w:iCs/>
+              </w:rPr>
+              <w:t>src</w:t>
+            </w:r>
+            <w:proofErr w:type="spellEnd"/>
+            <w:r>
+              <w:t xml:space="preserve">, </w:t>
+            </w:r>
+            <w:proofErr w:type="spellStart"/>
+            <w:r>
+              <w:rPr>
+                <w:i/>
+                <w:iCs/>
+              </w:rPr>
+              <w:t>dest</w:t>
+            </w:r>
+            <w:proofErr w:type="spellEnd"/>
+          </w:p>
+          <w:p>
+            <w:r>
+              <w:t xml:space="preserve">SUB r0, r1 </w:t>
+            </w:r>
+          </w:p>
+          <w:p>
+            <w:r>
+              <w:t>r1 = r1 - r0</w:t>
+            </w:r>
+          </w:p>
+        </w:tc>
+        <w:tc>
+          <w:tcPr>
+            <w:tcW w:w="1942" w:type="dxa"/>
+          </w:tcPr>
+          <w:p>
+            <w:r>
+              <w:t>Integer subtraction</w:t>
+            </w:r>
+          </w:p>
+        </w:tc>
+        <w:tc>
+          <w:tcPr>
+            <w:tcW w:w="1975" w:type="dxa"/>
+          </w:tcPr>
+          <w:p>
+            <w:r>
+              <w:t>Carry</w:t>
+            </w:r>
+          </w:p>
+          <w:p>
+            <w:r>
+              <w:t>Zero</w:t>
+            </w:r>
+          </w:p>
+          <w:p>
+            <w:r>
+              <w:t>Overflow</w:t>
+            </w:r>
+          </w:p>
+          <w:p>
+            <w:r>
+              <w:t>Low</w:t>
+            </w:r>
+          </w:p>
+          <w:p>
+            <w:r>
+              <w:t>Negative</w:t>
+            </w:r>
+          </w:p>
+        </w:tc>
+      </w:tr>
+      <w:tr>
+        <w:trPr>
+          <w:trHeight w:val="957"/>
+        </w:trPr>
+        <w:tc>
+          <w:tcPr>
+            <w:tcW w:w="1780" w:type="dxa"/>
+          </w:tcPr>
+          <w:p>
+            <w:r>
+              <w:t>SUBI</w:t>
+            </w:r>
+          </w:p>
+        </w:tc>
+        <w:tc>
+          <w:tcPr>
+            <w:tcW w:w="1762" w:type="dxa"/>
+          </w:tcPr>
+          <w:p>
+            <w:r>
+              <w:t>1001</w:t>
+            </w:r>
+            <w:r>
+              <w:t xml:space="preserve"> </w:t>
+            </w:r>
+            <w:proofErr w:type="spellStart"/>
+            <w:r>
+              <w:t>xxxx</w:t>
+            </w:r>
+            <w:proofErr w:type="spellEnd"/>
+          </w:p>
+        </w:tc>
+        <w:tc>
+          <w:tcPr>
+            <w:tcW w:w="2071" w:type="dxa"/>
+          </w:tcPr>
+          <w:p>
+            <w:pPr>
+              <w:rPr>
+                <w:i/>
+                <w:iCs/>
+              </w:rPr>
+            </w:pPr>
+            <w:r>
+              <w:t xml:space="preserve">SUBI </w:t>
+            </w:r>
+            <w:proofErr w:type="spellStart"/>
+            <w:r>
+              <w:rPr>
+                <w:i/>
+                <w:iCs/>
+              </w:rPr>
+              <w:t>imm</w:t>
+            </w:r>
+            <w:proofErr w:type="spellEnd"/>
+            <w:r>
+              <w:t xml:space="preserve">, </w:t>
+            </w:r>
+            <w:proofErr w:type="spellStart"/>
+            <w:r>
+              <w:rPr>
+                <w:i/>
+                <w:iCs/>
+              </w:rPr>
+              <w:t>dest</w:t>
+            </w:r>
+            <w:proofErr w:type="spellEnd"/>
+          </w:p>
+          <w:p>
+            <w:r>
+              <w:t xml:space="preserve">SUBI $2, r0 </w:t>
+            </w:r>
+          </w:p>
+          <w:p>
+            <w:r>
+              <w:t>r0 = r0 - 2</w:t>
+            </w:r>
+          </w:p>
+        </w:tc>
+        <w:tc>
+          <w:tcPr>
+            <w:tcW w:w="1942" w:type="dxa"/>
+          </w:tcPr>
+          <w:p>
+            <w:r>
+              <w:t>Integer subtraction with sign-extended immediate</w:t>
+            </w:r>
+          </w:p>
+        </w:tc>
+        <w:tc>
+          <w:tcPr>
+            <w:tcW w:w="1975" w:type="dxa"/>
+          </w:tcPr>
+          <w:p>
+            <w:r>
+              <w:t>Carry</w:t>
+            </w:r>
+          </w:p>
+          <w:p>
+            <w:r>
+              <w:t>Zero</w:t>
+            </w:r>
+          </w:p>
+          <w:p>
+            <w:r>
+              <w:t>Overflow</w:t>
+            </w:r>
+          </w:p>
+          <w:p>
+            <w:r>
+              <w:t>Low</w:t>
+            </w:r>
+          </w:p>
+          <w:p>
+            <w:r>
+              <w:t>Negative</w:t>
+            </w:r>
+          </w:p>
+        </w:tc>
+      </w:tr>
+      <w:tr>
+        <w:trPr>
+          <w:trHeight w:val="957"/>
+        </w:trPr>
+        <w:tc>
+          <w:tcPr>
+            <w:tcW w:w="1780" w:type="dxa"/>
+          </w:tcPr>
+          <w:p>
+            <w:r>
+              <w:t>SUBC</w:t>
+            </w:r>
+          </w:p>
+        </w:tc>
+        <w:tc>
+          <w:tcPr>
+            <w:tcW w:w="1762" w:type="dxa"/>
+          </w:tcPr>
+          <w:p>
+            <w:r>
+              <w:t>0000</w:t>
+            </w:r>
+            <w:r>
+              <w:t xml:space="preserve"> </w:t>
+            </w:r>
+            <w:r>
+              <w:t>1010</w:t>
+            </w:r>
+          </w:p>
+        </w:tc>
+        <w:tc>
+          <w:tcPr>
+            <w:tcW w:w="2071" w:type="dxa"/>
+          </w:tcPr>
+          <w:p>
+            <w:pPr>
+              <w:rPr>
+                <w:i/>
+                <w:iCs/>
+              </w:rPr>
+            </w:pPr>
+            <w:r>
+              <w:t xml:space="preserve">SUBC </w:t>
+            </w:r>
+            <w:proofErr w:type="spellStart"/>
+            <w:r>
+              <w:rPr>
+                <w:i/>
+                <w:iCs/>
+              </w:rPr>
+              <w:t>src</w:t>
+            </w:r>
+            <w:proofErr w:type="spellEnd"/>
+            <w:r>
+              <w:t xml:space="preserve">, </w:t>
+            </w:r>
+            <w:proofErr w:type="spellStart"/>
+            <w:r>
+              <w:rPr>
+                <w:i/>
+                <w:iCs/>
+              </w:rPr>
+              <w:t>dest</w:t>
+            </w:r>
+            <w:proofErr w:type="spellEnd"/>
+          </w:p>
+          <w:p>
+            <w:r>
+              <w:t>SUBC r0, r1</w:t>
+            </w:r>
+          </w:p>
+          <w:p>
+            <w:r>
+              <w:t xml:space="preserve">r1 = r1 – (r0 + C) </w:t>
+            </w:r>
+          </w:p>
+        </w:tc>
+        <w:tc>
+          <w:tcPr>
+            <w:tcW w:w="1942" w:type="dxa"/>
+          </w:tcPr>
+          <w:p>
+            <w:r>
+              <w:t>Integer subtraction with carry</w:t>
+            </w:r>
+          </w:p>
+        </w:tc>
+        <w:tc>
+          <w:tcPr>
+            <w:tcW w:w="1975" w:type="dxa"/>
+          </w:tcPr>
+          <w:p>
+            <w:r>
+              <w:t>Carry</w:t>
+            </w:r>
+          </w:p>
+          <w:p>
+            <w:r>
+              <w:t>Zero</w:t>
+            </w:r>
+          </w:p>
+          <w:p>
+            <w:r>
+              <w:t>Overflow</w:t>
+            </w:r>
+          </w:p>
+          <w:p>
+            <w:r>
+              <w:t>Low</w:t>
+            </w:r>
+          </w:p>
+          <w:p>
+            <w:r>
+              <w:t>Negative</w:t>
+            </w:r>
+          </w:p>
+        </w:tc>
+      </w:tr>
+      <w:tr>
+        <w:trPr>
+          <w:trHeight w:val="957"/>
+        </w:trPr>
+        <w:tc>
+          <w:tcPr>
+            <w:tcW w:w="1780" w:type="dxa"/>
+          </w:tcPr>
+          <w:p>
+            <w:r>
+              <w:t>SUBCI</w:t>
+            </w:r>
+          </w:p>
+        </w:tc>
+        <w:tc>
+          <w:tcPr>
+            <w:tcW w:w="1762" w:type="dxa"/>
+          </w:tcPr>
+          <w:p>
+            <w:r>
+              <w:t>1010</w:t>
+            </w:r>
+            <w:r>
+              <w:t xml:space="preserve"> </w:t>
+            </w:r>
+            <w:proofErr w:type="spellStart"/>
+            <w:r>
+              <w:t>xxxx</w:t>
+            </w:r>
+            <w:proofErr w:type="spellEnd"/>
+          </w:p>
+        </w:tc>
+        <w:tc>
+          <w:tcPr>
+            <w:tcW w:w="2071" w:type="dxa"/>
+          </w:tcPr>
+          <w:p>
+            <w:pPr>
+              <w:rPr>
+                <w:i/>
+                <w:iCs/>
+              </w:rPr>
+            </w:pPr>
+            <w:r>
+              <w:t xml:space="preserve">SUBCI </w:t>
+            </w:r>
+            <w:proofErr w:type="spellStart"/>
+            <w:r>
+              <w:rPr>
+                <w:i/>
+                <w:iCs/>
+              </w:rPr>
+              <w:t>imm</w:t>
+            </w:r>
+            <w:proofErr w:type="spellEnd"/>
+            <w:r>
+              <w:t xml:space="preserve">, </w:t>
+            </w:r>
+            <w:proofErr w:type="spellStart"/>
+            <w:r>
+              <w:rPr>
+                <w:i/>
+                <w:iCs/>
+              </w:rPr>
+              <w:t>dest</w:t>
+            </w:r>
+            <w:proofErr w:type="spellEnd"/>
+          </w:p>
+          <w:p>
+            <w:r>
+              <w:t>SUBCI $2, r1</w:t>
+            </w:r>
+          </w:p>
+          <w:p>
+            <w:r>
+              <w:t>r1 = r1 – (2 + C)</w:t>
+            </w:r>
+          </w:p>
+        </w:tc>
+        <w:tc>
+          <w:tcPr>
+            <w:tcW w:w="1942" w:type="dxa"/>
+          </w:tcPr>
+          <w:p>
+            <w:r>
+              <w:t>Integer subtraction with sign-extended immediate and carry</w:t>
+            </w:r>
+          </w:p>
+        </w:tc>
+        <w:tc>
+          <w:tcPr>
+            <w:tcW w:w="1975" w:type="dxa"/>
+          </w:tcPr>
+          <w:p>
+            <w:r>
+              <w:t>Carry</w:t>
+            </w:r>
+          </w:p>
+          <w:p>
+            <w:r>
+              <w:t>Zero</w:t>
+            </w:r>
+          </w:p>
+          <w:p>
+            <w:r>
+              <w:t>Overflow</w:t>
+            </w:r>
+          </w:p>
+          <w:p>
+            <w:r>
+              <w:t>Low</w:t>
+            </w:r>
+          </w:p>
+          <w:p>
+            <w:r>
+              <w:t>Negative</w:t>
+            </w:r>
+          </w:p>
+        </w:tc>
+      </w:tr>
+      <w:tr>
+        <w:trPr>
+          <w:trHeight w:val="957"/>
+        </w:trPr>
+        <w:tc>
+          <w:tcPr>
+            <w:tcW w:w="1780" w:type="dxa"/>
+          </w:tcPr>
+          <w:p>
+            <w:r>
+              <w:lastRenderedPageBreak/>
+              <w:t>CMP</w:t>
+            </w:r>
+          </w:p>
+        </w:tc>
+        <w:tc>
+          <w:tcPr>
+            <w:tcW w:w="1762" w:type="dxa"/>
+          </w:tcPr>
+          <w:p>
+            <w:r>
+              <w:t>0000</w:t>
+            </w:r>
+            <w:r>
+              <w:t xml:space="preserve"> </w:t>
+            </w:r>
+            <w:r>
+              <w:t>1011</w:t>
+            </w:r>
+          </w:p>
+        </w:tc>
+        <w:tc>
+          <w:tcPr>
+            <w:tcW w:w="2071" w:type="dxa"/>
+          </w:tcPr>
+          <w:p>
+            <w:pPr>
+              <w:rPr>
+                <w:i/>
+                <w:iCs/>
+              </w:rPr>
+            </w:pPr>
+            <w:r>
+              <w:t xml:space="preserve">CMP </w:t>
+            </w:r>
+            <w:r>
+              <w:rPr>
+                <w:i/>
+                <w:iCs/>
+              </w:rPr>
+              <w:t>src1</w:t>
+            </w:r>
+            <w:r>
+              <w:t xml:space="preserve">, </w:t>
+            </w:r>
+            <w:r>
+              <w:rPr>
+                <w:i/>
+                <w:iCs/>
+              </w:rPr>
+              <w:t>src2</w:t>
+            </w:r>
+          </w:p>
+          <w:p>
+            <w:r>
+              <w:t>CMP r0, r1</w:t>
+            </w:r>
+          </w:p>
+        </w:tc>
+        <w:tc>
+          <w:tcPr>
+            <w:tcW w:w="1942" w:type="dxa"/>
+          </w:tcPr>
+          <w:p>
+            <w:r>
+              <w:t>Compare Integer.</w:t>
+            </w:r>
+          </w:p>
+          <w:p>
+            <w:r>
+              <w:t>PSR.Z = 1 if src1=scr2</w:t>
+            </w:r>
+          </w:p>
+          <w:p>
+            <w:r>
+              <w:t>PSR.N = 1 if src1&lt;scr2 (signed)</w:t>
+            </w:r>
+          </w:p>
+          <w:p>
+            <w:r>
+              <w:t>PSR.L = 1 if scr1&lt;scr2 (unsigned)</w:t>
+            </w:r>
+          </w:p>
+        </w:tc>
+        <w:tc>
+          <w:tcPr>
+            <w:tcW w:w="1975" w:type="dxa"/>
+          </w:tcPr>
+          <w:p>
+            <w:r>
+              <w:t>Zero</w:t>
+            </w:r>
+          </w:p>
+          <w:p>
+            <w:r>
+              <w:t>Negative</w:t>
+            </w:r>
+          </w:p>
+          <w:p>
+            <w:r>
+              <w:t>Low</w:t>
+            </w:r>
+          </w:p>
+        </w:tc>
+      </w:tr>
+      <w:tr>
+        <w:trPr>
+          <w:trHeight w:val="957"/>
+        </w:trPr>
+        <w:tc>
+          <w:tcPr>
+            <w:tcW w:w="1780" w:type="dxa"/>
+          </w:tcPr>
+          <w:p>
+            <w:r>
+              <w:t>CMPI</w:t>
+            </w:r>
+          </w:p>
+        </w:tc>
+        <w:tc>
+          <w:tcPr>
+            <w:tcW w:w="1762" w:type="dxa"/>
+          </w:tcPr>
+          <w:p>
+            <w:r>
+              <w:t>1011</w:t>
+            </w:r>
+            <w:r>
+              <w:t xml:space="preserve"> </w:t>
+            </w:r>
+            <w:proofErr w:type="spellStart"/>
+            <w:r>
+              <w:t>xxxx</w:t>
+            </w:r>
+            <w:proofErr w:type="spellEnd"/>
+          </w:p>
+        </w:tc>
+        <w:tc>
+          <w:tcPr>
+            <w:tcW w:w="2071" w:type="dxa"/>
+          </w:tcPr>
+          <w:p>
+            <w:pPr>
+              <w:rPr>
+                <w:i/>
+                <w:iCs/>
+              </w:rPr>
+            </w:pPr>
+            <w:r>
+              <w:t xml:space="preserve">CMPI </w:t>
+            </w:r>
+            <w:proofErr w:type="spellStart"/>
+            <w:r>
+              <w:rPr>
+                <w:i/>
+                <w:iCs/>
+              </w:rPr>
+              <w:t>imm</w:t>
+            </w:r>
+            <w:proofErr w:type="spellEnd"/>
+            <w:r>
+              <w:t xml:space="preserve">, </w:t>
+            </w:r>
+            <w:r>
+              <w:rPr>
+                <w:i/>
+                <w:iCs/>
+              </w:rPr>
+              <w:t>src2</w:t>
+            </w:r>
+          </w:p>
+          <w:p>
+            <w:r>
+              <w:t>CMPI $0, r0</w:t>
+            </w:r>
+          </w:p>
+        </w:tc>
+        <w:tc>
+          <w:tcPr>
+            <w:tcW w:w="1942" w:type="dxa"/>
+          </w:tcPr>
+          <w:p>
+            <w:r>
+              <w:t>Compare Integer.</w:t>
+            </w:r>
+          </w:p>
+          <w:p>
+            <w:r>
+              <w:t xml:space="preserve">PSR.Z = 1 if </w:t>
+            </w:r>
+            <w:proofErr w:type="spellStart"/>
+            <w:r>
+              <w:t>imm</w:t>
+            </w:r>
+            <w:proofErr w:type="spellEnd"/>
+            <w:r>
+              <w:t>=scr2</w:t>
+            </w:r>
+          </w:p>
+          <w:p>
+            <w:r>
+              <w:t xml:space="preserve">PSR.N = 1 if </w:t>
+            </w:r>
+            <w:proofErr w:type="spellStart"/>
+            <w:r>
+              <w:t>imm</w:t>
+            </w:r>
+            <w:proofErr w:type="spellEnd"/>
+            <w:r>
+              <w:t>&lt;scr2 (signed)</w:t>
+            </w:r>
+          </w:p>
+          <w:p>
+            <w:r>
+              <w:t xml:space="preserve">PSR.L = 1 if </w:t>
+            </w:r>
+            <w:proofErr w:type="spellStart"/>
+            <w:r>
+              <w:t>imm</w:t>
+            </w:r>
+            <w:proofErr w:type="spellEnd"/>
+            <w:r>
+              <w:t>&lt;scr2 (unsigned)</w:t>
+            </w:r>
+          </w:p>
+        </w:tc>
+        <w:tc>
+          <w:tcPr>
+            <w:tcW w:w="1975" w:type="dxa"/>
+          </w:tcPr>
+          <w:p>
+            <w:r>
+              <w:t>Zero</w:t>
+            </w:r>
+          </w:p>
+          <w:p>
+            <w:r>
+              <w:t>Negative</w:t>
+            </w:r>
+          </w:p>
+          <w:p>
+            <w:r>
+              <w:t>Low</w:t>
+            </w:r>
+          </w:p>
+        </w:tc>
+      </w:tr>
+      <w:tr>
+        <w:trPr>
+          <w:trHeight w:val="957"/>
+        </w:trPr>
+        <w:tc>
+          <w:tcPr>
+            <w:tcW w:w="1780" w:type="dxa"/>
+          </w:tcPr>
+          <w:p>
+            <w:r>
+              <w:t>AND</w:t>
+            </w:r>
+          </w:p>
+        </w:tc>
+        <w:tc>
+          <w:tcPr>
+            <w:tcW w:w="1762" w:type="dxa"/>
+          </w:tcPr>
+          <w:p>
+            <w:r>
+              <w:t>0000</w:t>
+            </w:r>
+            <w:r>
+              <w:t xml:space="preserve"> </w:t>
+            </w:r>
+            <w:r>
+              <w:t>0001</w:t>
+            </w:r>
+          </w:p>
+        </w:tc>
+        <w:tc>
+          <w:tcPr>
+            <w:tcW w:w="2071" w:type="dxa"/>
+          </w:tcPr>
+          <w:p>
+            <w:r>
+              <w:t xml:space="preserve">AND </w:t>
+            </w:r>
+            <w:proofErr w:type="spellStart"/>
+            <w:r>
+              <w:rPr>
+                <w:i/>
+                <w:iCs/>
+              </w:rPr>
+              <w:t>src</w:t>
+            </w:r>
+            <w:proofErr w:type="spellEnd"/>
+            <w:r>
+              <w:t xml:space="preserve">, </w:t>
+            </w:r>
+            <w:proofErr w:type="spellStart"/>
+            <w:r>
+              <w:rPr>
+                <w:i/>
+                <w:iCs/>
+              </w:rPr>
+              <w:t>dest</w:t>
+            </w:r>
+            <w:proofErr w:type="spellEnd"/>
+          </w:p>
+          <w:p>
+            <w:r>
+              <w:t>AND r0, r1</w:t>
+            </w:r>
+          </w:p>
+          <w:p>
+            <w:r>
+              <w:t>r1 = r1 &amp; r0</w:t>
+            </w:r>
+          </w:p>
+        </w:tc>
+        <w:tc>
+          <w:tcPr>
+            <w:tcW w:w="1942" w:type="dxa"/>
+          </w:tcPr>
+          <w:p>
+            <w:r>
+              <w:t>Bitwise Logical AND</w:t>
+            </w:r>
+          </w:p>
+        </w:tc>
+        <w:tc>
+          <w:tcPr>
+            <w:tcW w:w="1975" w:type="dxa"/>
+          </w:tcPr>
+          <w:p>
+            <w:r>
+              <w:t>Zero</w:t>
+            </w:r>
+          </w:p>
+        </w:tc>
+      </w:tr>
+      <w:tr>
+        <w:trPr>
+          <w:trHeight w:val="957"/>
+        </w:trPr>
+        <w:tc>
+          <w:tcPr>
+            <w:tcW w:w="1780" w:type="dxa"/>
+          </w:tcPr>
+          <w:p>
+            <w:r>
+              <w:t>ANDI</w:t>
+            </w:r>
+          </w:p>
+        </w:tc>
+        <w:tc>
+          <w:tcPr>
+            <w:tcW w:w="1762" w:type="dxa"/>
+          </w:tcPr>
+          <w:p>
+            <w:r>
+              <w:t>0001</w:t>
+            </w:r>
+            <w:r>
+              <w:t xml:space="preserve"> </w:t>
+            </w:r>
+            <w:proofErr w:type="spellStart"/>
+            <w:r>
+              <w:t>xxxx</w:t>
+            </w:r>
+            <w:proofErr w:type="spellEnd"/>
+          </w:p>
+        </w:tc>
+        <w:tc>
+          <w:tcPr>
+            <w:tcW w:w="2071" w:type="dxa"/>
+          </w:tcPr>
+          <w:p>
+            <w:pPr>
+              <w:rPr>
+                <w:i/>
+                <w:iCs/>
+              </w:rPr>
+            </w:pPr>
+            <w:r>
+              <w:t xml:space="preserve">ANDI </w:t>
+            </w:r>
+            <w:proofErr w:type="spellStart"/>
+            <w:r>
+              <w:rPr>
+                <w:i/>
+                <w:iCs/>
+              </w:rPr>
+              <w:t>imm</w:t>
+            </w:r>
+            <w:proofErr w:type="spellEnd"/>
+            <w:r>
+              <w:t xml:space="preserve">, </w:t>
+            </w:r>
+            <w:proofErr w:type="spellStart"/>
+            <w:r>
+              <w:rPr>
+                <w:i/>
+                <w:iCs/>
+              </w:rPr>
+              <w:t>dest</w:t>
+            </w:r>
+            <w:proofErr w:type="spellEnd"/>
+          </w:p>
+          <w:p>
+            <w:r>
+              <w:t>ANDI 0x55, r1</w:t>
+            </w:r>
+          </w:p>
+          <w:p>
+            <w:r>
+              <w:t>r1 = r1 &amp; 0x55</w:t>
+            </w:r>
+          </w:p>
+        </w:tc>
+        <w:tc>
+          <w:tcPr>
+            <w:tcW w:w="1942" w:type="dxa"/>
+          </w:tcPr>
+          <w:p>
+            <w:r>
+              <w:t>Bitwise Logical AND with zero-extended immediate</w:t>
+            </w:r>
+          </w:p>
+        </w:tc>
+        <w:tc>
+          <w:tcPr>
+            <w:tcW w:w="1975" w:type="dxa"/>
+          </w:tcPr>
+          <w:p>
+            <w:r>
+              <w:t>Zero</w:t>
+            </w:r>
+          </w:p>
+        </w:tc>
+      </w:tr>
+      <w:tr>
+        <w:trPr>
+          <w:trHeight w:val="957"/>
+        </w:trPr>
+        <w:tc>
+          <w:tcPr>
+            <w:tcW w:w="1780" w:type="dxa"/>
+          </w:tcPr>
+          <w:p>
+            <w:r>
+              <w:t>OR</w:t>
+            </w:r>
+          </w:p>
+        </w:tc>
+        <w:tc>
+          <w:tcPr>
+            <w:tcW w:w="1762" w:type="dxa"/>
+          </w:tcPr>
+          <w:p>
+            <w:r>
+              <w:t>0000</w:t>
+            </w:r>
+            <w:r>
+              <w:t xml:space="preserve"> </w:t>
+            </w:r>
+            <w:r>
+              <w:t>0010</w:t>
+            </w:r>
+          </w:p>
+        </w:tc>
+        <w:tc>
+          <w:tcPr>
+            <w:tcW w:w="2071" w:type="dxa"/>
+          </w:tcPr>
+          <w:p>
+            <w:pPr>
+              <w:rPr>
+                <w:i/>
+                <w:iCs/>
+              </w:rPr>
+            </w:pPr>
+            <w:r>
+              <w:t xml:space="preserve">OR </w:t>
+            </w:r>
+            <w:proofErr w:type="spellStart"/>
+            <w:r>
+              <w:rPr>
+                <w:i/>
+                <w:iCs/>
+              </w:rPr>
+              <w:t>src</w:t>
+            </w:r>
+            <w:proofErr w:type="spellEnd"/>
+            <w:r>
+              <w:t xml:space="preserve">, </w:t>
+            </w:r>
+            <w:proofErr w:type="spellStart"/>
+            <w:r>
+              <w:rPr>
+                <w:i/>
+                <w:iCs/>
+              </w:rPr>
+              <w:t>dest</w:t>
+            </w:r>
+            <w:proofErr w:type="spellEnd"/>
+          </w:p>
+          <w:p>
+            <w:r>
+              <w:t>OR r0, r1</w:t>
+            </w:r>
+          </w:p>
+          <w:p>
+            <w:r>
+              <w:t>r1 = r1 | r0</w:t>
+            </w:r>
+          </w:p>
+        </w:tc>
+        <w:tc>
+          <w:tcPr>
+            <w:tcW w:w="1942" w:type="dxa"/>
+          </w:tcPr>
+          <w:p>
+            <w:r>
+              <w:t>Bitwise Logical OR</w:t>
+            </w:r>
+          </w:p>
+        </w:tc>
+        <w:tc>
+          <w:tcPr>
+            <w:tcW w:w="1975" w:type="dxa"/>
+          </w:tcPr>
+          <w:p>
+            <w:r>
+              <w:t>None</w:t>
+            </w:r>
+          </w:p>
+        </w:tc>
+      </w:tr>
+      <w:tr>
+        <w:trPr>
+          <w:trHeight w:val="957"/>
+        </w:trPr>
+        <w:tc>
+          <w:tcPr>
+            <w:tcW w:w="1780" w:type="dxa"/>
+          </w:tcPr>
+          <w:p>
+            <w:r>
+              <w:t>ORI</w:t>
+            </w:r>
+          </w:p>
+        </w:tc>
+        <w:tc>
+          <w:tcPr>
+            <w:tcW w:w="1762" w:type="dxa"/>
+          </w:tcPr>
+          <w:p>
+            <w:r>
+              <w:t>0010</w:t>
+            </w:r>
+            <w:r>
+              <w:t xml:space="preserve"> </w:t>
+            </w:r>
+            <w:proofErr w:type="spellStart"/>
+            <w:r>
+              <w:t>xxxx</w:t>
+            </w:r>
+            <w:proofErr w:type="spellEnd"/>
+          </w:p>
+        </w:tc>
+        <w:tc>
+          <w:tcPr>
+            <w:tcW w:w="2071" w:type="dxa"/>
+          </w:tcPr>
+          <w:p>
+            <w:pPr>
+              <w:rPr>
+                <w:i/>
+                <w:iCs/>
+              </w:rPr>
+            </w:pPr>
+            <w:r>
+              <w:t xml:space="preserve">ORI </w:t>
+            </w:r>
+            <w:proofErr w:type="spellStart"/>
+            <w:r>
+              <w:rPr>
+                <w:i/>
+                <w:iCs/>
+              </w:rPr>
+              <w:t>imm</w:t>
+            </w:r>
+            <w:proofErr w:type="spellEnd"/>
+            <w:r>
+              <w:t xml:space="preserve">, </w:t>
+            </w:r>
+            <w:proofErr w:type="spellStart"/>
+            <w:r>
+              <w:rPr>
+                <w:i/>
+                <w:iCs/>
+              </w:rPr>
+              <w:t>dest</w:t>
+            </w:r>
+            <w:proofErr w:type="spellEnd"/>
+          </w:p>
+          <w:p>
+            <w:r>
+              <w:t>ORI 0x55, r1</w:t>
+            </w:r>
+          </w:p>
+          <w:p>
+            <w:r>
+              <w:t>r1 = r1 | 0x55</w:t>
+            </w:r>
+          </w:p>
+        </w:tc>
+        <w:tc>
+          <w:tcPr>
+            <w:tcW w:w="1942" w:type="dxa"/>
+          </w:tcPr>
+          <w:p>
+            <w:r>
+              <w:t>Bitwise Logical OR with zero-extended immediate</w:t>
+            </w:r>
+          </w:p>
+        </w:tc>
+        <w:tc>
+          <w:tcPr>
+            <w:tcW w:w="1975" w:type="dxa"/>
+          </w:tcPr>
+          <w:p>
+            <w:r>
+              <w:t>None</w:t>
+            </w:r>
+          </w:p>
+        </w:tc>
+      </w:tr>
+      <w:tr>
+        <w:trPr>
+          <w:trHeight w:val="957"/>
+        </w:trPr>
+        <w:tc>
+          <w:tcPr>
+            <w:tcW w:w="1780" w:type="dxa"/>
+          </w:tcPr>
+          <w:p>
+            <w:r>
+              <w:t>XOR</w:t>
+            </w:r>
+          </w:p>
+        </w:tc>
+        <w:tc>
+          <w:tcPr>
+            <w:tcW w:w="1762" w:type="dxa"/>
+          </w:tcPr>
+          <w:p>
+            <w:r>
+              <w:t>0000</w:t>
+            </w:r>
+            <w:r>
+              <w:t xml:space="preserve"> </w:t>
+            </w:r>
+            <w:r>
+              <w:t>0011</w:t>
+            </w:r>
+          </w:p>
+        </w:tc>
+        <w:tc>
+          <w:tcPr>
+            <w:tcW w:w="2071" w:type="dxa"/>
+          </w:tcPr>
+          <w:p>
+            <w:pPr>
+              <w:rPr>
+                <w:i/>
+                <w:iCs/>
+              </w:rPr>
+            </w:pPr>
+            <w:r>
+              <w:t xml:space="preserve">XOR </w:t>
+            </w:r>
+            <w:proofErr w:type="spellStart"/>
+            <w:r>
+              <w:rPr>
+                <w:i/>
+                <w:iCs/>
+              </w:rPr>
+              <w:t>src</w:t>
+            </w:r>
+            <w:proofErr w:type="spellEnd"/>
+            <w:r>
+              <w:t xml:space="preserve">, </w:t>
+            </w:r>
+            <w:proofErr w:type="spellStart"/>
+            <w:r>
+              <w:rPr>
+                <w:i/>
+                <w:iCs/>
+              </w:rPr>
+              <w:t>dest</w:t>
+            </w:r>
+            <w:proofErr w:type="spellEnd"/>
+          </w:p>
+          <w:p>
+            <w:r>
+              <w:t>XOR r0, r1</w:t>
+            </w:r>
+          </w:p>
+          <w:p>
+            <w:r>
+              <w:t>r1 = r1 ^ r0</w:t>
+            </w:r>
+          </w:p>
+        </w:tc>
+        <w:tc>
+          <w:tcPr>
+            <w:tcW w:w="1942" w:type="dxa"/>
+          </w:tcPr>
+          <w:p>
+            <w:r>
+              <w:t>Bitwise Logical XOR</w:t>
+            </w:r>
+          </w:p>
+        </w:tc>
+        <w:tc>
+          <w:tcPr>
+            <w:tcW w:w="1975" w:type="dxa"/>
+          </w:tcPr>
+          <w:p>
+            <w:r>
+              <w:t>None</w:t>
+            </w:r>
+          </w:p>
+        </w:tc>
+      </w:tr>
+      <w:tr>
+        <w:trPr>
+          <w:trHeight w:val="957"/>
+        </w:trPr>
+        <w:tc>
+          <w:tcPr>
+            <w:tcW w:w="1780" w:type="dxa"/>
+          </w:tcPr>
+          <w:p>
+            <w:r>
+              <w:t>XORI</w:t>
+            </w:r>
+          </w:p>
+        </w:tc>
+        <w:tc>
+          <w:tcPr>
+            <w:tcW w:w="1762" w:type="dxa"/>
+          </w:tcPr>
+          <w:p>
+            <w:r>
+              <w:t>0011</w:t>
+            </w:r>
+            <w:r>
+              <w:t xml:space="preserve"> </w:t>
+            </w:r>
+            <w:proofErr w:type="spellStart"/>
+            <w:r>
+              <w:t>xxxx</w:t>
+            </w:r>
+            <w:proofErr w:type="spellEnd"/>
+          </w:p>
+        </w:tc>
+        <w:tc>
+          <w:tcPr>
+            <w:tcW w:w="2071" w:type="dxa"/>
+          </w:tcPr>
+          <w:p>
+            <w:r>
+              <w:t xml:space="preserve">XORI </w:t>
+            </w:r>
+            <w:proofErr w:type="spellStart"/>
+            <w:r>
+              <w:rPr>
+                <w:i/>
+                <w:iCs/>
+              </w:rPr>
+              <w:t>imm</w:t>
+            </w:r>
+            <w:proofErr w:type="spellEnd"/>
+            <w:r>
+              <w:t xml:space="preserve">, </w:t>
+            </w:r>
+            <w:proofErr w:type="spellStart"/>
+            <w:r>
+              <w:t>dest</w:t>
+            </w:r>
+            <w:proofErr w:type="spellEnd"/>
+          </w:p>
+          <w:p>
+            <w:r>
+              <w:t>AND 0x55, r1</w:t>
+            </w:r>
+          </w:p>
+          <w:p>
+            <w:r>
+              <w:t>r1 = r1 ^ 0x55</w:t>
+            </w:r>
+          </w:p>
+        </w:tc>
+        <w:tc>
+          <w:tcPr>
+            <w:tcW w:w="1942" w:type="dxa"/>
+          </w:tcPr>
+          <w:p>
+            <w:r>
+              <w:t>Bitwise Logical XOR with zero-extended immediate</w:t>
+            </w:r>
+          </w:p>
+        </w:tc>
+        <w:tc>
+          <w:tcPr>
+            <w:tcW w:w="1975" w:type="dxa"/>
+          </w:tcPr>
+          <w:p>
+            <w:r>
+              <w:t>None</w:t>
+            </w:r>
+          </w:p>
+        </w:tc>
+      </w:tr>
+      <w:tr>
+        <w:trPr>
+          <w:trHeight w:val="957"/>
+        </w:trPr>
+        <w:tc>
+          <w:tcPr>
+            <w:tcW w:w="1780" w:type="dxa"/>
+          </w:tcPr>
+          <w:p>
+            <w:r>
+              <w:t>MOV</w:t>
+            </w:r>
+          </w:p>
+        </w:tc>
+        <w:tc>
+          <w:tcPr>
+            <w:tcW w:w="1762" w:type="dxa"/>
+          </w:tcPr>
+          <w:p>
+            <w:r>
+              <w:t>0000</w:t>
+            </w:r>
+            <w:r>
+              <w:t xml:space="preserve"> </w:t>
+            </w:r>
+            <w:r>
+              <w:t>1101</w:t>
+            </w:r>
+          </w:p>
+        </w:tc>
+        <w:tc>
+          <w:tcPr>
+            <w:tcW w:w="2071" w:type="dxa"/>
+          </w:tcPr>
+          <w:p>
+            <w:r>
+              <w:t xml:space="preserve">MOV </w:t>
+            </w:r>
+            <w:proofErr w:type="spellStart"/>
+            <w:r>
+              <w:rPr>
+                <w:i/>
+                <w:iCs/>
+              </w:rPr>
+              <w:t>src</w:t>
+            </w:r>
+            <w:proofErr w:type="spellEnd"/>
+            <w:r>
+              <w:t xml:space="preserve">, </w:t>
+            </w:r>
+            <w:proofErr w:type="spellStart"/>
+            <w:r>
+              <w:rPr>
+                <w:i/>
+                <w:iCs/>
+              </w:rPr>
+              <w:t>dest</w:t>
+            </w:r>
+            <w:proofErr w:type="spellEnd"/>
+          </w:p>
+          <w:p>
+            <w:r>
+              <w:t xml:space="preserve">MOV r0, r1 </w:t>
+            </w:r>
+          </w:p>
+          <w:p>
+            <w:r>
+              <w:t>r1 = r0</w:t>
+            </w:r>
+          </w:p>
+        </w:tc>
+        <w:tc>
+          <w:tcPr>
+            <w:tcW w:w="1942" w:type="dxa"/>
+          </w:tcPr>
+          <w:p>
+            <w:r>
+              <w:t>Move</w:t>
+            </w:r>
+          </w:p>
+        </w:tc>
+        <w:tc>
+          <w:tcPr>
+            <w:tcW w:w="1975" w:type="dxa"/>
+          </w:tcPr>
+          <w:p>
+            <w:r>
+              <w:t>None</w:t>
+            </w:r>
+          </w:p>
+        </w:tc>
+      </w:tr>
+      <w:tr>
+        <w:trPr>
+          <w:trHeight w:val="957"/>
+        </w:trPr>
+        <w:tc>
+          <w:tcPr>
+            <w:tcW w:w="1780" w:type="dxa"/>
+          </w:tcPr>
+          <w:p>
+            <w:r>
+              <w:t>MOVI</w:t>
+            </w:r>
+          </w:p>
+        </w:tc>
+        <w:tc>
+          <w:tcPr>
+            <w:tcW w:w="1762" w:type="dxa"/>
+          </w:tcPr>
+          <w:p>
+            <w:r>
+              <w:t>1101</w:t>
+            </w:r>
+            <w:r>
+              <w:t xml:space="preserve"> </w:t>
+            </w:r>
+            <w:proofErr w:type="spellStart"/>
+            <w:r>
+              <w:t>xxxx</w:t>
+            </w:r>
+            <w:proofErr w:type="spellEnd"/>
+          </w:p>
+        </w:tc>
+        <w:tc>
+          <w:tcPr>
+            <w:tcW w:w="2071" w:type="dxa"/>
+          </w:tcPr>
+          <w:p>
+            <w:pPr>
+              <w:rPr>
+                <w:i/>
+                <w:iCs/>
+              </w:rPr>
+            </w:pPr>
+            <w:r>
+              <w:t xml:space="preserve">MOV </w:t>
+            </w:r>
+            <w:proofErr w:type="spellStart"/>
+            <w:r>
+              <w:rPr>
+                <w:i/>
+                <w:iCs/>
+              </w:rPr>
+              <w:t>imm</w:t>
+            </w:r>
+            <w:proofErr w:type="spellEnd"/>
+            <w:r>
+              <w:t xml:space="preserve">, </w:t>
+            </w:r>
+            <w:proofErr w:type="spellStart"/>
+            <w:r>
+              <w:rPr>
+                <w:i/>
+                <w:iCs/>
+              </w:rPr>
+              <w:t>dest</w:t>
+            </w:r>
+            <w:proofErr w:type="spellEnd"/>
+          </w:p>
+          <w:p>
+            <w:r>
+              <w:t xml:space="preserve">MOV $7, r0 </w:t>
+            </w:r>
+          </w:p>
+          <w:p>
+            <w:r>
+              <w:t>r0 = $7</w:t>
+            </w:r>
+          </w:p>
+        </w:tc>
+        <w:tc>
+          <w:tcPr>
+            <w:tcW w:w="1942" w:type="dxa"/>
+          </w:tcPr>
+          <w:p>
+            <w:r>
+              <w:t>Move with zero-extended immediate</w:t>
+            </w:r>
+          </w:p>
+        </w:tc>
+        <w:tc>
+          <w:tcPr>
+            <w:tcW w:w="1975" w:type="dxa"/>
+          </w:tcPr>
+          <w:p>
+            <w:r>
+              <w:t>None</w:t>
+            </w:r>
+          </w:p>
+        </w:tc>
+      </w:tr>
+      <w:tr>
+        <w:trPr>
+          <w:trHeight w:val="957"/>
+        </w:trPr>
+        <w:tc>
+          <w:tcPr>
+            <w:tcW w:w="1780" w:type="dxa"/>
+          </w:tcPr>
+          <w:p>
+            <w:r>
+              <w:lastRenderedPageBreak/>
+              <w:t>LSH</w:t>
+            </w:r>
+          </w:p>
+        </w:tc>
+        <w:tc>
+          <w:tcPr>
+            <w:tcW w:w="1762" w:type="dxa"/>
+          </w:tcPr>
+          <w:p>
+            <w:r>
+              <w:t>1000</w:t>
+            </w:r>
+            <w:r>
+              <w:t xml:space="preserve"> </w:t>
+            </w:r>
+            <w:r>
+              <w:t>0100</w:t>
+            </w:r>
+          </w:p>
+        </w:tc>
+        <w:tc>
+          <w:tcPr>
+            <w:tcW w:w="2071" w:type="dxa"/>
+          </w:tcPr>
+          <w:p>
+            <w:pPr>
+              <w:rPr>
+                <w:i/>
+                <w:iCs/>
+              </w:rPr>
+            </w:pPr>
+            <w:r>
+              <w:t xml:space="preserve">LSH </w:t>
+            </w:r>
+            <w:r>
+              <w:rPr>
+                <w:i/>
+                <w:iCs/>
+              </w:rPr>
+              <w:t>count</w:t>
+            </w:r>
+            <w:r>
+              <w:t xml:space="preserve">, </w:t>
+            </w:r>
+            <w:proofErr w:type="spellStart"/>
+            <w:r>
+              <w:rPr>
+                <w:i/>
+                <w:iCs/>
+              </w:rPr>
+              <w:t>dest</w:t>
+            </w:r>
+            <w:proofErr w:type="spellEnd"/>
+          </w:p>
+          <w:p>
+            <w:r>
+              <w:t xml:space="preserve">LSH r0, r1 </w:t>
+            </w:r>
+          </w:p>
+          <w:p>
+            <w:r>
+              <w:t>r1 = r1 &lt;&lt; r0 (r0 &gt; 0)</w:t>
+            </w:r>
+          </w:p>
+          <w:p>
+            <w:r>
+              <w:t>r1 = r1 &gt;&gt; r0 (r0 &lt; 0)</w:t>
+            </w:r>
+          </w:p>
+        </w:tc>
+        <w:tc>
+          <w:tcPr>
+            <w:tcW w:w="1942" w:type="dxa"/>
+          </w:tcPr>
+          <w:p>
+            <w:r>
+              <w:t>Logical Shift Integer</w:t>
+            </w:r>
+          </w:p>
+          <w:p/>
+          <w:p>
+            <w:r>
+              <w:t>If count is positive, left shift, if count is negative, right shift</w:t>
+            </w:r>
+          </w:p>
+        </w:tc>
+        <w:tc>
+          <w:tcPr>
+            <w:tcW w:w="1975" w:type="dxa"/>
+          </w:tcPr>
+          <w:p>
+            <w:r>
+              <w:t>None</w:t>
+            </w:r>
+          </w:p>
+        </w:tc>
+      </w:tr>
+      <w:tr>
+        <w:trPr>
+          <w:trHeight w:val="957"/>
+        </w:trPr>
+        <w:tc>
+          <w:tcPr>
+            <w:tcW w:w="1780" w:type="dxa"/>
+          </w:tcPr>
+          <w:p>
+            <w:r>
+              <w:t>LSHI</w:t>
+            </w:r>
+          </w:p>
+        </w:tc>
+        <w:tc>
+          <w:tcPr>
+            <w:tcW w:w="1762" w:type="dxa"/>
+          </w:tcPr>
+          <w:p>
+            <w:r>
+              <w:t>1000</w:t>
+            </w:r>
+            <w:r>
+              <w:t xml:space="preserve"> </w:t>
+            </w:r>
+            <w:r>
+              <w:t>000</w:t>
+            </w:r>
+            <w:r>
+              <w:t>s</w:t>
+            </w:r>
+          </w:p>
+        </w:tc>
+        <w:tc>
+          <w:tcPr>
+            <w:tcW w:w="2071" w:type="dxa"/>
+          </w:tcPr>
+          <w:p>
+            <w:pPr>
+              <w:rPr>
+                <w:i/>
+                <w:iCs/>
+              </w:rPr>
+            </w:pPr>
+            <w:r>
+              <w:t xml:space="preserve">LSHI </w:t>
+            </w:r>
+            <w:proofErr w:type="spellStart"/>
+            <w:r>
+              <w:rPr>
+                <w:i/>
+                <w:iCs/>
+              </w:rPr>
+              <w:t>imm</w:t>
+            </w:r>
+            <w:proofErr w:type="spellEnd"/>
+            <w:r>
+              <w:t xml:space="preserve">, </w:t>
+            </w:r>
+            <w:proofErr w:type="spellStart"/>
+            <w:r>
+              <w:rPr>
+                <w:i/>
+                <w:iCs/>
+              </w:rPr>
+              <w:t>dest</w:t>
+            </w:r>
+            <w:proofErr w:type="spellEnd"/>
+          </w:p>
+          <w:p/>
+          <w:p>
+            <w:r>
+              <w:t xml:space="preserve">LSHI $1, r1 </w:t>
+            </w:r>
+          </w:p>
+          <w:p>
+            <w:r>
+              <w:t>r1 = r1 &lt;&lt; 1</w:t>
+            </w:r>
+          </w:p>
+          <w:p/>
+          <w:p>
+            <w:r>
+              <w:t xml:space="preserve">LSHI $-1, r1  </w:t>
+            </w:r>
+          </w:p>
+          <w:p>
+            <w:r>
+              <w:t>r1 = r1 &gt;&gt; 1</w:t>
+            </w:r>
+          </w:p>
+        </w:tc>
+        <w:tc>
+          <w:tcPr>
+            <w:tcW w:w="1942" w:type="dxa"/>
+          </w:tcPr>
+          <w:p>
+            <w:r>
+              <w:t>Logical Shift Integer Immediate</w:t>
+            </w:r>
+          </w:p>
+          <w:p/>
+          <w:p>
+            <w:r>
+              <w:t>s-&gt;0 right shift</w:t>
+            </w:r>
+          </w:p>
+          <w:p>
+            <w:r>
+              <w:t>s-&gt;1 left shift</w:t>
+            </w:r>
+          </w:p>
+        </w:tc>
+        <w:tc>
+          <w:tcPr>
+            <w:tcW w:w="1975" w:type="dxa"/>
+          </w:tcPr>
+          <w:p>
+            <w:r>
+              <w:t>None</w:t>
+            </w:r>
+          </w:p>
+        </w:tc>
+      </w:tr>
+      <w:tr>
+        <w:trPr>
+          <w:trHeight w:val="957"/>
+        </w:trPr>
+        <w:tc>
+          <w:tcPr>
+            <w:tcW w:w="1780" w:type="dxa"/>
+          </w:tcPr>
+          <w:p>
+            <w:r>
+              <w:t>ASHU</w:t>
+            </w:r>
+          </w:p>
+        </w:tc>
+        <w:tc>
+          <w:tcPr>
+            <w:tcW w:w="1762" w:type="dxa"/>
+          </w:tcPr>
+          <w:p>
+            <w:r>
+              <w:t>1000</w:t>
+            </w:r>
+            <w:r>
+              <w:t xml:space="preserve"> </w:t>
+            </w:r>
+            <w:r>
+              <w:t>0110</w:t>
+            </w:r>
+          </w:p>
+        </w:tc>
+        <w:tc>
+          <w:tcPr>
+            <w:tcW w:w="2071" w:type="dxa"/>
+          </w:tcPr>
+          <w:p>
+            <w:r>
+              <w:t xml:space="preserve">ASHU </w:t>
+            </w:r>
+            <w:r>
+              <w:rPr>
+                <w:i/>
+                <w:iCs/>
+              </w:rPr>
+              <w:t>count</w:t>
+            </w:r>
+            <w:r>
+              <w:t xml:space="preserve">, </w:t>
+            </w:r>
+            <w:proofErr w:type="spellStart"/>
+            <w:r>
+              <w:rPr>
+                <w:i/>
+                <w:iCs/>
+              </w:rPr>
+              <w:t>dest</w:t>
+            </w:r>
+            <w:proofErr w:type="spellEnd"/>
+          </w:p>
+          <w:p>
+            <w:r>
+              <w:t>ASHU r0, r1</w:t>
+            </w:r>
+          </w:p>
+          <w:p>
+            <w:r>
+              <w:t>r1 = r1 &lt;&lt;&lt; r0 (r0 &gt; 0)</w:t>
+            </w:r>
+          </w:p>
+          <w:p>
+            <w:r>
+              <w:t>r1 = r1 &gt;&gt;&gt; r0 (r0 &lt; 0)</w:t>
+            </w:r>
+          </w:p>
+        </w:tc>
+        <w:tc>
+          <w:tcPr>
+            <w:tcW w:w="1942" w:type="dxa"/>
+          </w:tcPr>
+          <w:p>
+            <w:r>
+              <w:t>Arithmetic Shift</w:t>
+            </w:r>
+          </w:p>
+        </w:tc>
+        <w:tc>
+          <w:tcPr>
+            <w:tcW w:w="1975" w:type="dxa"/>
+          </w:tcPr>
+          <w:p>
+            <w:r>
+              <w:t>None</w:t>
+            </w:r>
+          </w:p>
+        </w:tc>
+      </w:tr>
+      <w:tr>
+        <w:trPr>
+          <w:trHeight w:val="957"/>
+        </w:trPr>
+        <w:tc>
+          <w:tcPr>
+            <w:tcW w:w="1780" w:type="dxa"/>
+          </w:tcPr>
+          <w:p>
+            <w:r>
+              <w:t>ASHUI</w:t>
+            </w:r>
+          </w:p>
+        </w:tc>
+        <w:tc>
+          <w:tcPr>
+            <w:tcW w:w="1762" w:type="dxa"/>
+          </w:tcPr>
+          <w:p>
+            <w:r>
+              <w:t>1000</w:t>
+            </w:r>
+            <w:r>
+              <w:t xml:space="preserve"> </w:t>
+            </w:r>
+            <w:r>
+              <w:t>001</w:t>
+            </w:r>
+            <w:r>
+              <w:t>s</w:t>
+            </w:r>
+          </w:p>
+        </w:tc>
+        <w:tc>
+          <w:tcPr>
+            <w:tcW w:w="2071" w:type="dxa"/>
+          </w:tcPr>
+          <w:p>
+            <w:pPr>
+              <w:rPr>
+                <w:i/>
+                <w:iCs/>
+              </w:rPr>
+            </w:pPr>
+            <w:r>
+              <w:t xml:space="preserve">ASHUI </w:t>
+            </w:r>
+            <w:proofErr w:type="spellStart"/>
+            <w:r>
+              <w:rPr>
+                <w:i/>
+                <w:iCs/>
+              </w:rPr>
+              <w:t>imm</w:t>
+            </w:r>
+            <w:proofErr w:type="spellEnd"/>
+            <w:r>
+              <w:t xml:space="preserve">, </w:t>
+            </w:r>
+            <w:proofErr w:type="spellStart"/>
+            <w:r>
+              <w:rPr>
+                <w:i/>
+                <w:iCs/>
+              </w:rPr>
+              <w:t>dest</w:t>
+            </w:r>
+            <w:proofErr w:type="spellEnd"/>
+          </w:p>
+          <w:p>
+            <w:r>
+              <w:t xml:space="preserve">ASHUI $1, r1 </w:t>
+            </w:r>
+          </w:p>
+          <w:p>
+            <w:r>
+              <w:t>r1 = r1 &lt;&lt;&lt; 1</w:t>
+            </w:r>
+          </w:p>
+          <w:p/>
+          <w:p>
+            <w:r>
+              <w:t xml:space="preserve">LSH $-1, r1  </w:t>
+            </w:r>
+          </w:p>
+          <w:p>
+            <w:r>
+              <w:t>r1 = r1 &gt;&gt;&gt; 1</w:t>
+            </w:r>
+          </w:p>
+        </w:tc>
+        <w:tc>
+          <w:tcPr>
+            <w:tcW w:w="1942" w:type="dxa"/>
+          </w:tcPr>
+          <w:p>
+            <w:r>
+              <w:t>Arithmetic Shift with immediate</w:t>
+            </w:r>
+          </w:p>
+          <w:p/>
+          <w:p>
+            <w:r>
+              <w:t>s-&gt;0 right shift</w:t>
+            </w:r>
+          </w:p>
+          <w:p>
+            <w:r>
+              <w:t>s-&gt; left shift</w:t>
+            </w:r>
+          </w:p>
+        </w:tc>
+        <w:tc>
+          <w:tcPr>
+            <w:tcW w:w="1975" w:type="dxa"/>
+          </w:tcPr>
+          <w:p>
+            <w:r>
+              <w:t>None</w:t>
+            </w:r>
+          </w:p>
+        </w:tc>
+      </w:tr>
+      <w:tr>
+        <w:trPr>
+          <w:trHeight w:val="957"/>
+        </w:trPr>
+        <w:tc>
+          <w:tcPr>
+            <w:tcW w:w="1780" w:type="dxa"/>
+          </w:tcPr>
+          <w:p>
+            <w:r>
+              <w:t>LUI</w:t>
+            </w:r>
+          </w:p>
+        </w:tc>
+        <w:tc>
+          <w:tcPr>
+            <w:tcW w:w="1762" w:type="dxa"/>
+          </w:tcPr>
+          <w:p>
+            <w:r>
+              <w:t>1111</w:t>
+            </w:r>
+            <w:r>
+              <w:t xml:space="preserve"> </w:t>
+            </w:r>
+            <w:proofErr w:type="spellStart"/>
+            <w:r>
+              <w:t>xxxx</w:t>
+            </w:r>
+            <w:proofErr w:type="spellEnd"/>
+          </w:p>
+        </w:tc>
+        <w:tc>
+          <w:tcPr>
+            <w:tcW w:w="2071" w:type="dxa"/>
+          </w:tcPr>
+          <w:p>
+            <w:r>
+              <w:t xml:space="preserve">LUI </w:t>
+            </w:r>
+            <w:proofErr w:type="spellStart"/>
+            <w:r>
+              <w:rPr>
+                <w:i/>
+                <w:iCs/>
+              </w:rPr>
+              <w:t>imm</w:t>
+            </w:r>
+            <w:proofErr w:type="spellEnd"/>
+            <w:r>
+              <w:t xml:space="preserve">, </w:t>
+            </w:r>
+            <w:proofErr w:type="spellStart"/>
+            <w:r>
+              <w:rPr>
+                <w:i/>
+                <w:iCs/>
+              </w:rPr>
+              <w:t>dest</w:t>
+            </w:r>
+            <w:proofErr w:type="spellEnd"/>
+          </w:p>
+          <w:p>
+            <w:r>
+              <w:t xml:space="preserve">LUI 0x55, r0 </w:t>
+            </w:r>
+          </w:p>
+          <w:p>
+            <w:r>
+              <w:t>r0 = 0x5500</w:t>
+            </w:r>
+          </w:p>
+        </w:tc>
+        <w:tc>
+          <w:tcPr>
+            <w:tcW w:w="1942" w:type="dxa"/>
+          </w:tcPr>
+          <w:p>
+            <w:r>
+              <w:t>Load upper immediate</w:t>
+            </w:r>
+          </w:p>
+        </w:tc>
+        <w:tc>
+          <w:tcPr>
+            <w:tcW w:w="1975" w:type="dxa"/>
+          </w:tcPr>
+          <w:p>
+            <w:r>
+              <w:t>None</w:t>
+            </w:r>
+          </w:p>
+        </w:tc>
+      </w:tr>
+    </w:tbl>
+    <w:p/>
+    <w:p>
+      <w:r>
+        <w:t xml:space="preserve">Postponed Instructions </w:t>
+      </w:r>
+    </w:p>
+    <w:tbl>
+      <w:tblPr>
+        <w:tblStyle w:val="TableGrid"/>
+        <w:tblW w:w="0" w:type="auto"/>
+        <w:tblLook w:val="04A0" w:firstRow="1" w:lastRow="0" w:firstColumn="1" w:lastColumn="0" w:noHBand="0" w:noVBand="1"/>
+      </w:tblPr>
+      <w:tblGrid>
+        <w:gridCol w:w="1870"/>
+        <w:gridCol w:w="1870"/>
+        <w:gridCol w:w="1870"/>
+        <w:gridCol w:w="1870"/>
+        <w:gridCol w:w="1870"/>
+      </w:tblGrid>
+      <w:tr>
+        <w:tc>
+          <w:tcPr>
+            <w:tcW w:w="1870" w:type="dxa"/>
+          </w:tcPr>
+          <w:p>
+            <w:r>
+              <w:t>Instruction</w:t>
+            </w:r>
+          </w:p>
+        </w:tc>
+        <w:tc>
+          <w:tcPr>
+            <w:tcW w:w="1870" w:type="dxa"/>
+          </w:tcPr>
+          <w:p>
+            <w:r>
+              <w:t>Opcode / Opcode Extension</w:t>
+            </w:r>
+          </w:p>
+        </w:tc>
+        <w:tc>
+          <w:tcPr>
+            <w:tcW w:w="1870" w:type="dxa"/>
+          </w:tcPr>
+          <w:p>
+            <w:r>
+              <w:t>Example</w:t>
+            </w:r>
+          </w:p>
+        </w:tc>
+        <w:tc>
+          <w:tcPr>
+            <w:tcW w:w="1870" w:type="dxa"/>
+          </w:tcPr>
+          <w:p>
+            <w:r>
+              <w:t>Description</w:t>
+            </w:r>
+          </w:p>
+        </w:tc>
+        <w:tc>
+          <w:tcPr>
+            <w:tcW w:w="1870" w:type="dxa"/>
+          </w:tcPr>
+          <w:p>
+            <w:r>
+              <w:t>Flags</w:t>
+            </w:r>
+          </w:p>
+        </w:tc>
+      </w:tr>
+      <w:tr>
+        <w:tc>
+          <w:tcPr>
+            <w:tcW w:w="1870" w:type="dxa"/>
+          </w:tcPr>
+          <w:p>
+            <w:r>
+              <w:t>LOAD</w:t>
+            </w:r>
+          </w:p>
+        </w:tc>
+        <w:tc>
+          <w:tcPr>
+            <w:tcW w:w="1870" w:type="dxa"/>
+          </w:tcPr>
+          <w:p>
+            <w:r>
+              <w:t>0100 0000</w:t>
+            </w:r>
+          </w:p>
+        </w:tc>
+        <w:tc>
+          <w:tcPr>
+            <w:tcW w:w="1870" w:type="dxa"/>
+          </w:tcPr>
+          <w:p/>
+        </w:tc>
+        <w:tc>
+          <w:tcPr>
+            <w:tcW w:w="1870" w:type="dxa"/>
+          </w:tcPr>
+          <w:p>
+            <w:r>
+              <w:t>Load</w:t>
+            </w:r>
+          </w:p>
+        </w:tc>
+        <w:tc>
+          <w:tcPr>
+            <w:tcW w:w="1870" w:type="dxa"/>
+          </w:tcPr>
+          <w:p>
+            <w:r>
+              <w:t>None</w:t>
+            </w:r>
+          </w:p>
+        </w:tc>
+      </w:tr>
+      <w:tr>
+        <w:tc>
+          <w:tcPr>
+            <w:tcW w:w="1870" w:type="dxa"/>
+          </w:tcPr>
+          <w:p>
+            <w:r>
+              <w:t>STOR</w:t>
+            </w:r>
+          </w:p>
+        </w:tc>
+        <w:tc>
+          <w:tcPr>
+            <w:tcW w:w="1870" w:type="dxa"/>
+          </w:tcPr>
+          <w:p>
+            <w:r>
+              <w:t>0100 0100</w:t>
+            </w:r>
+          </w:p>
+        </w:tc>
+        <w:tc>
+          <w:tcPr>
+            <w:tcW w:w="1870" w:type="dxa"/>
+          </w:tcPr>
+          <w:p/>
+        </w:tc>
+        <w:tc>
+          <w:tcPr>
+            <w:tcW w:w="1870" w:type="dxa"/>
+          </w:tcPr>
+          <w:p>
+            <w:r>
+              <w:t>Store</w:t>
+            </w:r>
+          </w:p>
+        </w:tc>
+        <w:tc>
+          <w:tcPr>
+            <w:tcW w:w="1870" w:type="dxa"/>
+          </w:tcPr>
+          <w:p>
+            <w:r>
+              <w:t>None</w:t>
+            </w:r>
+          </w:p>
+        </w:tc>
+      </w:tr>
+      <w:tr>
+        <w:tc>
+          <w:tcPr>
+            <w:tcW w:w="1870" w:type="dxa"/>
+          </w:tcPr>
+          <w:p>
+            <w:proofErr w:type="spellStart"/>
+            <w:r>
+              <w:t>Bcond</w:t>
+            </w:r>
+            <w:proofErr w:type="spellEnd"/>
+          </w:p>
+        </w:tc>
+        <w:tc>
+          <w:tcPr>
+            <w:tcW w:w="1870" w:type="dxa"/>
+          </w:tcPr>
+          <w:p>
+            <w:r>
+              <w:t xml:space="preserve">1100 </w:t>
+            </w:r>
+            <w:proofErr w:type="spellStart"/>
+            <w:r>
+              <w:t>xxxx</w:t>
+            </w:r>
+            <w:proofErr w:type="spellEnd"/>
+          </w:p>
+        </w:tc>
+        <w:tc>
+          <w:tcPr>
+            <w:tcW w:w="1870" w:type="dxa"/>
+          </w:tcPr>
+          <w:p/>
+        </w:tc>
+        <w:tc>
+          <w:tcPr>
+            <w:tcW w:w="1870" w:type="dxa"/>
+          </w:tcPr>
+          <w:p>
+            <w:r>
+              <w:t>Conditional Branch</w:t>
+            </w:r>
+          </w:p>
+        </w:tc>
+        <w:tc>
+          <w:tcPr>
+            <w:tcW w:w="1870" w:type="dxa"/>
+          </w:tcPr>
+          <w:p>
+            <w:r>
+              <w:t>None</w:t>
+            </w:r>
+          </w:p>
+        </w:tc>
+      </w:tr>
+      <w:tr>
+        <w:tc>
+          <w:tcPr>
+            <w:tcW w:w="1870" w:type="dxa"/>
+          </w:tcPr>
+          <w:p>
+            <w:proofErr w:type="spellStart"/>
+            <w:r>
+              <w:t>Jcond</w:t>
+            </w:r>
+            <w:proofErr w:type="spellEnd"/>
+          </w:p>
+        </w:tc>
+        <w:tc>
+          <w:tcPr>
+            <w:tcW w:w="1870" w:type="dxa"/>
+          </w:tcPr>
+          <w:p>
+            <w:r>
+              <w:t>0100 1100</w:t>
+            </w:r>
+          </w:p>
+        </w:tc>
+        <w:tc>
+          <w:tcPr>
+            <w:tcW w:w="1870" w:type="dxa"/>
+          </w:tcPr>
+          <w:p/>
+        </w:tc>
+        <w:tc>
+          <w:tcPr>
+            <w:tcW w:w="1870" w:type="dxa"/>
+          </w:tcPr>
+          <w:p>
+            <w:r>
+              <w:t>Conditional Jump</w:t>
+            </w:r>
+          </w:p>
+        </w:tc>
+        <w:tc>
+          <w:tcPr>
+            <w:tcW w:w="1870" w:type="dxa"/>
+          </w:tcPr>
+          <w:p>
+            <w:r>
+              <w:t>None</w:t>
+            </w:r>
+          </w:p>
+        </w:tc>
+      </w:tr>
+      <w:tr>
+        <w:tc>
+          <w:tcPr>
+            <w:tcW w:w="1870" w:type="dxa"/>
+          </w:tcPr>
+          <w:p>
+            <w:r>
+              <w:t>JAL</w:t>
+            </w:r>
+          </w:p>
+        </w:tc>
+        <w:tc>
+          <w:tcPr>
+            <w:tcW w:w="1870" w:type="dxa"/>
+          </w:tcPr>
+          <w:p>
+            <w:r>
+              <w:t>0100 1000</w:t>
+            </w:r>
+          </w:p>
+        </w:tc>
+        <w:tc>
+          <w:tcPr>
+            <w:tcW w:w="1870" w:type="dxa"/>
+          </w:tcPr>
+          <w:p/>
+        </w:tc>
+        <w:tc>
+          <w:tcPr>
+            <w:tcW w:w="1870" w:type="dxa"/>
+          </w:tcPr>
+          <w:p>
+            <w:r>
+              <w:t>Jump and Link</w:t>
+            </w:r>
+          </w:p>
+        </w:tc>
+        <w:tc>
+          <w:tcPr>
+            <w:tcW w:w="1870" w:type="dxa"/>
+          </w:tcPr>
+          <w:p/>
+        </w:tc>
+      </w:tr>
+    </w:tbl>
+    <w:p/>
     <w:sectPr>
       <w:pgSz w:w="12240" w:h="15840"/>
       <w:pgMar w:top="1440" w:right="1440" w:bottom="1440" w:left="1440" w:header="720" w:footer="720" w:gutter="0"/>
@@ -1820,6 +4888,29 @@
     <w:semiHidden/>
     <w:unhideWhenUsed/>
   </w:style>
+  <w:style w:type="table" w:styleId="TableGrid">
+    <w:name w:val="Table Grid"/>
+    <w:basedOn w:val="TableNormal"/>
+    <w:uiPriority w:val="39"/>
+    <w:rsid w:val="00946CE4"/>
+    <w:pPr>
+      <w:spacing w:after="0" w:line="240" w:lineRule="auto"/>
+    </w:pPr>
+    <w:rPr>
+      <w:rFonts w:eastAsiaTheme="minorEastAsia"/>
+      <w:lang w:eastAsia="ja-JP"/>
+    </w:rPr>
+    <w:tblPr>
+      <w:tblBorders>
+        <w:top w:val="single" w:sz="4" w:space="0" w:color="auto"/>
+        <w:left w:val="single" w:sz="4" w:space="0" w:color="auto"/>
+        <w:bottom w:val="single" w:sz="4" w:space="0" w:color="auto"/>
+        <w:right w:val="single" w:sz="4" w:space="0" w:color="auto"/>
+        <w:insideH w:val="single" w:sz="4" w:space="0" w:color="auto"/>
+        <w:insideV w:val="single" w:sz="4" w:space="0" w:color="auto"/>
+      </w:tblBorders>
+    </w:tblPr>
+  </w:style>
 </w:styles>
 </file>
 

</xml_diff>

<commit_message>
Update to Lab2 documentation
</commit_message>
<xml_diff>
--- a/lab2/Lab 2-20.docx
+++ b/lab2/Lab 2-20.docx
@@ -186,23 +186,7 @@
           <w:sz w:val="24"/>
           <w:szCs w:val="24"/>
         </w:rPr>
-        <w:t xml:space="preserve"> E</w:t>
-      </w:r>
-      <w:r>
-        <w:rPr>
-          <w:rFonts w:ascii="Times New Roman" w:hAnsi="Times New Roman" w:cs="Times New Roman"/>
-          <w:sz w:val="24"/>
-          <w:szCs w:val="24"/>
-        </w:rPr>
-        <w:t xml:space="preserve">ach register is given its own register enable, where the value of the </w:t>
-      </w:r>
-      <w:r>
-        <w:rPr>
-          <w:rFonts w:ascii="Times New Roman" w:hAnsi="Times New Roman" w:cs="Times New Roman"/>
-          <w:sz w:val="24"/>
-          <w:szCs w:val="24"/>
-        </w:rPr>
-        <w:t>register enable is given to the register corresponding to that register enable position.</w:t>
+        <w:t xml:space="preserve"> Each register is given its own register enable, where the value of the register enable is given to the register corresponding to that register enable position.</w:t>
       </w:r>
       <w:r>
         <w:rPr>
@@ -218,35 +202,7 @@
           <w:sz w:val="24"/>
           <w:szCs w:val="24"/>
         </w:rPr>
-        <w:t xml:space="preserve">o set the value of r3 to be the value of the bus, set </w:t>
-      </w:r>
-      <w:proofErr w:type="spellStart"/>
-      <w:proofErr w:type="gramStart"/>
-      <w:r>
-        <w:rPr>
-          <w:rFonts w:ascii="Times New Roman" w:hAnsi="Times New Roman" w:cs="Times New Roman"/>
-          <w:sz w:val="24"/>
-          <w:szCs w:val="24"/>
-        </w:rPr>
-        <w:t>regEnable</w:t>
-      </w:r>
-      <w:proofErr w:type="spellEnd"/>
-      <w:r>
-        <w:rPr>
-          <w:rFonts w:ascii="Times New Roman" w:hAnsi="Times New Roman" w:cs="Times New Roman"/>
-          <w:sz w:val="24"/>
-          <w:szCs w:val="24"/>
-        </w:rPr>
-        <w:t>[</w:t>
-      </w:r>
-      <w:proofErr w:type="gramEnd"/>
-      <w:r>
-        <w:rPr>
-          <w:rFonts w:ascii="Times New Roman" w:hAnsi="Times New Roman" w:cs="Times New Roman"/>
-          <w:sz w:val="24"/>
-          <w:szCs w:val="24"/>
-        </w:rPr>
-        <w:t>3] to one. The benefit of this design is that setting values to registers is easy and allows us to set the value of multiple registers simultaneously to the bus with just setting every value register enable signal to one.</w:t>
+        <w:t>o set the value of r3 to be the value of the bus, set regEnable[3] to one. The benefit of this design is that setting values to registers is easy and allows us to set the value of multiple registers simultaneously to the bus with just setting every value register enable signal to one.</w:t>
       </w:r>
     </w:p>
     <w:p>
@@ -329,17 +285,7 @@
           <w:sz w:val="32"/>
           <w:szCs w:val="32"/>
         </w:rPr>
-        <w:t xml:space="preserve">The </w:t>
-      </w:r>
-      <w:r>
-        <w:rPr>
-          <w:rFonts w:ascii="Times New Roman" w:hAnsi="Times New Roman" w:cs="Times New Roman"/>
-          <w:b/>
-          <w:bCs/>
-          <w:sz w:val="32"/>
-          <w:szCs w:val="32"/>
-        </w:rPr>
-        <w:t>FSM</w:t>
+        <w:t>The FSM</w:t>
       </w:r>
     </w:p>
     <w:p>
@@ -358,6 +304,22 @@
           <w:szCs w:val="24"/>
         </w:rPr>
         <w:t>The FSM we have designed goes through various states of the Fibonacci sequence and stores the values into the registers</w:t>
+      </w:r>
+      <w:r>
+        <w:rPr>
+          <w:rFonts w:ascii="Times New Roman" w:hAnsi="Times New Roman" w:cs="Times New Roman"/>
+          <w:sz w:val="24"/>
+          <w:szCs w:val="24"/>
+        </w:rPr>
+        <w:t xml:space="preserve">. The generic assembly of the design is listed below. The register file outputs to two sixteen-to-one multiplexers which is then fed into the ALU. The output from the ALU is </w:t>
+      </w:r>
+      <w:r>
+        <w:rPr>
+          <w:rFonts w:ascii="Times New Roman" w:hAnsi="Times New Roman" w:cs="Times New Roman"/>
+          <w:sz w:val="24"/>
+          <w:szCs w:val="24"/>
+        </w:rPr>
+        <w:t>then wired to the bus. With this, simple programs were the operator acts as the decoder are possible, such as our Fibonacci generator.</w:t>
       </w:r>
     </w:p>
     <w:p>
@@ -1080,7 +1042,6 @@
             <w:r>
               <w:t xml:space="preserve">ADD </w:t>
             </w:r>
-            <w:proofErr w:type="spellStart"/>
             <w:r>
               <w:rPr>
                 <w:i/>
@@ -1088,11 +1049,9 @@
               </w:rPr>
               <w:t>src</w:t>
             </w:r>
-            <w:proofErr w:type="spellEnd"/>
             <w:r>
               <w:t xml:space="preserve">, </w:t>
             </w:r>
-            <w:proofErr w:type="spellStart"/>
             <w:r>
               <w:rPr>
                 <w:i/>
@@ -1100,7 +1059,6 @@
               </w:rPr>
               <w:t>dest</w:t>
             </w:r>
-            <w:proofErr w:type="spellEnd"/>
           </w:p>
           <w:p>
             <w:r>
@@ -1164,11 +1122,9 @@
             <w:r>
               <w:t xml:space="preserve"> </w:t>
             </w:r>
-            <w:proofErr w:type="spellStart"/>
             <w:r>
               <w:t>xxxx</w:t>
             </w:r>
-            <w:proofErr w:type="spellEnd"/>
           </w:p>
         </w:tc>
         <w:tc>
@@ -1179,7 +1135,6 @@
             <w:r>
               <w:t xml:space="preserve">ADDI </w:t>
             </w:r>
-            <w:proofErr w:type="spellStart"/>
             <w:r>
               <w:rPr>
                 <w:i/>
@@ -1187,11 +1142,9 @@
               </w:rPr>
               <w:t>imm</w:t>
             </w:r>
-            <w:proofErr w:type="spellEnd"/>
             <w:r>
               <w:t xml:space="preserve">, </w:t>
             </w:r>
-            <w:proofErr w:type="spellStart"/>
             <w:r>
               <w:rPr>
                 <w:i/>
@@ -1199,7 +1152,6 @@
               </w:rPr>
               <w:t>dest</w:t>
             </w:r>
-            <w:proofErr w:type="spellEnd"/>
           </w:p>
           <w:p>
             <w:r>
@@ -1282,7 +1234,6 @@
             <w:r>
               <w:t xml:space="preserve">ADDU </w:t>
             </w:r>
-            <w:proofErr w:type="spellStart"/>
             <w:r>
               <w:rPr>
                 <w:i/>
@@ -1290,11 +1241,9 @@
               </w:rPr>
               <w:t>src</w:t>
             </w:r>
-            <w:proofErr w:type="spellEnd"/>
             <w:r>
               <w:t xml:space="preserve">, </w:t>
             </w:r>
-            <w:proofErr w:type="spellStart"/>
             <w:r>
               <w:rPr>
                 <w:i/>
@@ -1302,7 +1251,6 @@
               </w:rPr>
               <w:t>dest</w:t>
             </w:r>
-            <w:proofErr w:type="spellEnd"/>
           </w:p>
           <w:p>
             <w:r>
@@ -1366,11 +1314,9 @@
             <w:r>
               <w:t xml:space="preserve"> </w:t>
             </w:r>
-            <w:proofErr w:type="spellStart"/>
             <w:r>
               <w:t>xxxx</w:t>
             </w:r>
-            <w:proofErr w:type="spellEnd"/>
           </w:p>
         </w:tc>
         <w:tc>
@@ -1387,7 +1333,6 @@
             <w:r>
               <w:t xml:space="preserve">ADDUI </w:t>
             </w:r>
-            <w:proofErr w:type="spellStart"/>
             <w:r>
               <w:rPr>
                 <w:i/>
@@ -1395,11 +1340,9 @@
               </w:rPr>
               <w:t>imm</w:t>
             </w:r>
-            <w:proofErr w:type="spellEnd"/>
             <w:r>
               <w:t xml:space="preserve">, </w:t>
             </w:r>
-            <w:proofErr w:type="spellStart"/>
             <w:r>
               <w:rPr>
                 <w:i/>
@@ -1407,7 +1350,6 @@
               </w:rPr>
               <w:t>dest</w:t>
             </w:r>
-            <w:proofErr w:type="spellEnd"/>
           </w:p>
           <w:p>
             <w:r>
@@ -1480,31 +1422,13 @@
             <w:r>
               <w:t xml:space="preserve">ADDC </w:t>
             </w:r>
-            <w:proofErr w:type="spellStart"/>
-            <w:r>
-              <w:rPr>
-                <w:i/>
-                <w:iCs/>
-              </w:rPr>
-              <w:t>src</w:t>
-            </w:r>
-            <w:proofErr w:type="spellEnd"/>
-            <w:r>
-              <w:rPr>
-                <w:i/>
-                <w:iCs/>
-              </w:rPr>
-              <w:t xml:space="preserve">, </w:t>
-            </w:r>
-            <w:proofErr w:type="spellStart"/>
-            <w:r>
-              <w:rPr>
-                <w:i/>
-                <w:iCs/>
-              </w:rPr>
-              <w:t>dest</w:t>
-            </w:r>
-            <w:proofErr w:type="spellEnd"/>
+            <w:r>
+              <w:rPr>
+                <w:i/>
+                <w:iCs/>
+              </w:rPr>
+              <w:t>src, dest</w:t>
+            </w:r>
           </w:p>
           <w:p>
             <w:r>
@@ -1568,11 +1492,9 @@
             <w:r>
               <w:t xml:space="preserve"> </w:t>
             </w:r>
-            <w:proofErr w:type="spellStart"/>
             <w:r>
               <w:t>xxxx</w:t>
             </w:r>
-            <w:proofErr w:type="spellEnd"/>
           </w:p>
         </w:tc>
         <w:tc>
@@ -1594,21 +1516,11 @@
                 <w:i/>
                 <w:iCs/>
               </w:rPr>
-              <w:t xml:space="preserve"> </w:t>
-            </w:r>
-            <w:proofErr w:type="spellStart"/>
-            <w:r>
-              <w:rPr>
-                <w:i/>
-                <w:iCs/>
-              </w:rPr>
-              <w:t>imm</w:t>
-            </w:r>
-            <w:proofErr w:type="spellEnd"/>
+              <w:t xml:space="preserve"> imm</w:t>
+            </w:r>
             <w:r>
               <w:t xml:space="preserve">, </w:t>
             </w:r>
-            <w:proofErr w:type="spellStart"/>
             <w:r>
               <w:rPr>
                 <w:i/>
@@ -1616,7 +1528,6 @@
               </w:rPr>
               <w:t>dest</w:t>
             </w:r>
-            <w:proofErr w:type="spellEnd"/>
           </w:p>
           <w:p>
             <w:r>
@@ -1699,7 +1610,6 @@
             <w:r>
               <w:t xml:space="preserve">SUB </w:t>
             </w:r>
-            <w:proofErr w:type="spellStart"/>
             <w:r>
               <w:rPr>
                 <w:i/>
@@ -1707,11 +1617,9 @@
               </w:rPr>
               <w:t>src</w:t>
             </w:r>
-            <w:proofErr w:type="spellEnd"/>
             <w:r>
               <w:t xml:space="preserve">, </w:t>
             </w:r>
-            <w:proofErr w:type="spellStart"/>
             <w:r>
               <w:rPr>
                 <w:i/>
@@ -1719,7 +1627,6 @@
               </w:rPr>
               <w:t>dest</w:t>
             </w:r>
-            <w:proofErr w:type="spellEnd"/>
           </w:p>
           <w:p>
             <w:r>
@@ -1798,11 +1705,9 @@
             <w:r>
               <w:t xml:space="preserve"> </w:t>
             </w:r>
-            <w:proofErr w:type="spellStart"/>
             <w:r>
               <w:t>xxxx</w:t>
             </w:r>
-            <w:proofErr w:type="spellEnd"/>
           </w:p>
         </w:tc>
         <w:tc>
@@ -1819,7 +1724,6 @@
             <w:r>
               <w:t xml:space="preserve">SUBI </w:t>
             </w:r>
-            <w:proofErr w:type="spellStart"/>
             <w:r>
               <w:rPr>
                 <w:i/>
@@ -1827,11 +1731,9 @@
               </w:rPr>
               <w:t>imm</w:t>
             </w:r>
-            <w:proofErr w:type="spellEnd"/>
             <w:r>
               <w:t xml:space="preserve">, </w:t>
             </w:r>
-            <w:proofErr w:type="spellStart"/>
             <w:r>
               <w:rPr>
                 <w:i/>
@@ -1839,7 +1741,6 @@
               </w:rPr>
               <w:t>dest</w:t>
             </w:r>
-            <w:proofErr w:type="spellEnd"/>
           </w:p>
           <w:p>
             <w:r>
@@ -1937,7 +1838,6 @@
             <w:r>
               <w:t xml:space="preserve">SUBC </w:t>
             </w:r>
-            <w:proofErr w:type="spellStart"/>
             <w:r>
               <w:rPr>
                 <w:i/>
@@ -1945,11 +1845,9 @@
               </w:rPr>
               <w:t>src</w:t>
             </w:r>
-            <w:proofErr w:type="spellEnd"/>
             <w:r>
               <w:t xml:space="preserve">, </w:t>
             </w:r>
-            <w:proofErr w:type="spellStart"/>
             <w:r>
               <w:rPr>
                 <w:i/>
@@ -1957,7 +1855,6 @@
               </w:rPr>
               <w:t>dest</w:t>
             </w:r>
-            <w:proofErr w:type="spellEnd"/>
           </w:p>
           <w:p>
             <w:r>
@@ -2036,11 +1933,9 @@
             <w:r>
               <w:t xml:space="preserve"> </w:t>
             </w:r>
-            <w:proofErr w:type="spellStart"/>
             <w:r>
               <w:t>xxxx</w:t>
             </w:r>
-            <w:proofErr w:type="spellEnd"/>
           </w:p>
         </w:tc>
         <w:tc>
@@ -2057,7 +1952,6 @@
             <w:r>
               <w:t xml:space="preserve">SUBCI </w:t>
             </w:r>
-            <w:proofErr w:type="spellStart"/>
             <w:r>
               <w:rPr>
                 <w:i/>
@@ -2065,11 +1959,9 @@
               </w:rPr>
               <w:t>imm</w:t>
             </w:r>
-            <w:proofErr w:type="spellEnd"/>
             <w:r>
               <w:t xml:space="preserve">, </w:t>
             </w:r>
-            <w:proofErr w:type="spellStart"/>
             <w:r>
               <w:rPr>
                 <w:i/>
@@ -2077,7 +1969,6 @@
               </w:rPr>
               <w:t>dest</w:t>
             </w:r>
-            <w:proofErr w:type="spellEnd"/>
           </w:p>
           <w:p>
             <w:r>
@@ -2270,11 +2161,9 @@
             <w:r>
               <w:t xml:space="preserve"> </w:t>
             </w:r>
-            <w:proofErr w:type="spellStart"/>
             <w:r>
               <w:t>xxxx</w:t>
             </w:r>
-            <w:proofErr w:type="spellEnd"/>
           </w:p>
         </w:tc>
         <w:tc>
@@ -2291,7 +2180,6 @@
             <w:r>
               <w:t xml:space="preserve">CMPI </w:t>
             </w:r>
-            <w:proofErr w:type="spellStart"/>
             <w:r>
               <w:rPr>
                 <w:i/>
@@ -2299,7 +2187,6 @@
               </w:rPr>
               <w:t>imm</w:t>
             </w:r>
-            <w:proofErr w:type="spellEnd"/>
             <w:r>
               <w:t xml:space="preserve">, </w:t>
             </w:r>
@@ -2328,41 +2215,17 @@
           </w:p>
           <w:p>
             <w:r>
-              <w:t xml:space="preserve">PSR.Z = 1 if </w:t>
-            </w:r>
-            <w:proofErr w:type="spellStart"/>
-            <w:r>
-              <w:t>imm</w:t>
-            </w:r>
-            <w:proofErr w:type="spellEnd"/>
-            <w:r>
-              <w:t>=scr2</w:t>
-            </w:r>
-          </w:p>
-          <w:p>
-            <w:r>
-              <w:t xml:space="preserve">PSR.N = 1 if </w:t>
-            </w:r>
-            <w:proofErr w:type="spellStart"/>
-            <w:r>
-              <w:t>imm</w:t>
-            </w:r>
-            <w:proofErr w:type="spellEnd"/>
-            <w:r>
-              <w:t>&lt;scr2 (signed)</w:t>
-            </w:r>
-          </w:p>
-          <w:p>
-            <w:r>
-              <w:t xml:space="preserve">PSR.L = 1 if </w:t>
-            </w:r>
-            <w:proofErr w:type="spellStart"/>
-            <w:r>
-              <w:t>imm</w:t>
-            </w:r>
-            <w:proofErr w:type="spellEnd"/>
-            <w:r>
-              <w:t>&lt;scr2 (unsigned)</w:t>
+              <w:t>PSR.Z = 1 if imm=scr2</w:t>
+            </w:r>
+          </w:p>
+          <w:p>
+            <w:r>
+              <w:t>PSR.N = 1 if imm&lt;scr2 (signed)</w:t>
+            </w:r>
+          </w:p>
+          <w:p>
+            <w:r>
+              <w:t>PSR.L = 1 if imm&lt;scr2 (unsigned)</w:t>
             </w:r>
           </w:p>
         </w:tc>
@@ -2425,7 +2288,6 @@
             <w:r>
               <w:t xml:space="preserve">AND </w:t>
             </w:r>
-            <w:proofErr w:type="spellStart"/>
             <w:r>
               <w:rPr>
                 <w:i/>
@@ -2433,11 +2295,9 @@
               </w:rPr>
               <w:t>src</w:t>
             </w:r>
-            <w:proofErr w:type="spellEnd"/>
             <w:r>
               <w:t xml:space="preserve">, </w:t>
             </w:r>
-            <w:proofErr w:type="spellStart"/>
             <w:r>
               <w:rPr>
                 <w:i/>
@@ -2445,7 +2305,6 @@
               </w:rPr>
               <w:t>dest</w:t>
             </w:r>
-            <w:proofErr w:type="spellEnd"/>
           </w:p>
           <w:p>
             <w:r>
@@ -2504,11 +2363,9 @@
             <w:r>
               <w:t xml:space="preserve"> </w:t>
             </w:r>
-            <w:proofErr w:type="spellStart"/>
             <w:r>
               <w:t>xxxx</w:t>
             </w:r>
-            <w:proofErr w:type="spellEnd"/>
           </w:p>
         </w:tc>
         <w:tc>
@@ -2525,7 +2382,6 @@
             <w:r>
               <w:t xml:space="preserve">ANDI </w:t>
             </w:r>
-            <w:proofErr w:type="spellStart"/>
             <w:r>
               <w:rPr>
                 <w:i/>
@@ -2533,11 +2389,9 @@
               </w:rPr>
               <w:t>imm</w:t>
             </w:r>
-            <w:proofErr w:type="spellEnd"/>
             <w:r>
               <w:t xml:space="preserve">, </w:t>
             </w:r>
-            <w:proofErr w:type="spellStart"/>
             <w:r>
               <w:rPr>
                 <w:i/>
@@ -2545,7 +2399,6 @@
               </w:rPr>
               <w:t>dest</w:t>
             </w:r>
-            <w:proofErr w:type="spellEnd"/>
           </w:p>
           <w:p>
             <w:r>
@@ -2624,7 +2477,6 @@
             <w:r>
               <w:t xml:space="preserve">OR </w:t>
             </w:r>
-            <w:proofErr w:type="spellStart"/>
             <w:r>
               <w:rPr>
                 <w:i/>
@@ -2632,11 +2484,9 @@
               </w:rPr>
               <w:t>src</w:t>
             </w:r>
-            <w:proofErr w:type="spellEnd"/>
             <w:r>
               <w:t xml:space="preserve">, </w:t>
             </w:r>
-            <w:proofErr w:type="spellStart"/>
             <w:r>
               <w:rPr>
                 <w:i/>
@@ -2644,7 +2494,6 @@
               </w:rPr>
               <w:t>dest</w:t>
             </w:r>
-            <w:proofErr w:type="spellEnd"/>
           </w:p>
           <w:p>
             <w:r>
@@ -2703,11 +2552,9 @@
             <w:r>
               <w:t xml:space="preserve"> </w:t>
             </w:r>
-            <w:proofErr w:type="spellStart"/>
             <w:r>
               <w:t>xxxx</w:t>
             </w:r>
-            <w:proofErr w:type="spellEnd"/>
           </w:p>
         </w:tc>
         <w:tc>
@@ -2724,7 +2571,6 @@
             <w:r>
               <w:t xml:space="preserve">ORI </w:t>
             </w:r>
-            <w:proofErr w:type="spellStart"/>
             <w:r>
               <w:rPr>
                 <w:i/>
@@ -2732,11 +2578,9 @@
               </w:rPr>
               <w:t>imm</w:t>
             </w:r>
-            <w:proofErr w:type="spellEnd"/>
             <w:r>
               <w:t xml:space="preserve">, </w:t>
             </w:r>
-            <w:proofErr w:type="spellStart"/>
             <w:r>
               <w:rPr>
                 <w:i/>
@@ -2744,7 +2588,6 @@
               </w:rPr>
               <w:t>dest</w:t>
             </w:r>
-            <w:proofErr w:type="spellEnd"/>
           </w:p>
           <w:p>
             <w:r>
@@ -2822,7 +2665,6 @@
             <w:r>
               <w:t xml:space="preserve">XOR </w:t>
             </w:r>
-            <w:proofErr w:type="spellStart"/>
             <w:r>
               <w:rPr>
                 <w:i/>
@@ -2830,11 +2672,9 @@
               </w:rPr>
               <w:t>src</w:t>
             </w:r>
-            <w:proofErr w:type="spellEnd"/>
             <w:r>
               <w:t xml:space="preserve">, </w:t>
             </w:r>
-            <w:proofErr w:type="spellStart"/>
             <w:r>
               <w:rPr>
                 <w:i/>
@@ -2842,7 +2682,6 @@
               </w:rPr>
               <w:t>dest</w:t>
             </w:r>
-            <w:proofErr w:type="spellEnd"/>
           </w:p>
           <w:p>
             <w:r>
@@ -2901,11 +2740,9 @@
             <w:r>
               <w:t xml:space="preserve"> </w:t>
             </w:r>
-            <w:proofErr w:type="spellStart"/>
             <w:r>
               <w:t>xxxx</w:t>
             </w:r>
-            <w:proofErr w:type="spellEnd"/>
           </w:p>
         </w:tc>
         <w:tc>
@@ -2916,7 +2753,6 @@
             <w:r>
               <w:t xml:space="preserve">XORI </w:t>
             </w:r>
-            <w:proofErr w:type="spellStart"/>
             <w:r>
               <w:rPr>
                 <w:i/>
@@ -2924,15 +2760,9 @@
               </w:rPr>
               <w:t>imm</w:t>
             </w:r>
-            <w:proofErr w:type="spellEnd"/>
-            <w:r>
-              <w:t xml:space="preserve">, </w:t>
-            </w:r>
-            <w:proofErr w:type="spellStart"/>
-            <w:r>
-              <w:t>dest</w:t>
-            </w:r>
-            <w:proofErr w:type="spellEnd"/>
+            <w:r>
+              <w:t>, dest</w:t>
+            </w:r>
           </w:p>
           <w:p>
             <w:r>
@@ -3004,7 +2834,6 @@
             <w:r>
               <w:t xml:space="preserve">MOV </w:t>
             </w:r>
-            <w:proofErr w:type="spellStart"/>
             <w:r>
               <w:rPr>
                 <w:i/>
@@ -3012,11 +2841,9 @@
               </w:rPr>
               <w:t>src</w:t>
             </w:r>
-            <w:proofErr w:type="spellEnd"/>
             <w:r>
               <w:t xml:space="preserve">, </w:t>
             </w:r>
-            <w:proofErr w:type="spellStart"/>
             <w:r>
               <w:rPr>
                 <w:i/>
@@ -3024,7 +2851,6 @@
               </w:rPr>
               <w:t>dest</w:t>
             </w:r>
-            <w:proofErr w:type="spellEnd"/>
           </w:p>
           <w:p>
             <w:r>
@@ -3083,11 +2909,9 @@
             <w:r>
               <w:t xml:space="preserve"> </w:t>
             </w:r>
-            <w:proofErr w:type="spellStart"/>
             <w:r>
               <w:t>xxxx</w:t>
             </w:r>
-            <w:proofErr w:type="spellEnd"/>
           </w:p>
         </w:tc>
         <w:tc>
@@ -3104,7 +2928,6 @@
             <w:r>
               <w:t xml:space="preserve">MOV </w:t>
             </w:r>
-            <w:proofErr w:type="spellStart"/>
             <w:r>
               <w:rPr>
                 <w:i/>
@@ -3112,11 +2935,9 @@
               </w:rPr>
               <w:t>imm</w:t>
             </w:r>
-            <w:proofErr w:type="spellEnd"/>
             <w:r>
               <w:t xml:space="preserve">, </w:t>
             </w:r>
-            <w:proofErr w:type="spellStart"/>
             <w:r>
               <w:rPr>
                 <w:i/>
@@ -3124,7 +2945,6 @@
               </w:rPr>
               <w:t>dest</w:t>
             </w:r>
-            <w:proofErr w:type="spellEnd"/>
           </w:p>
           <w:p>
             <w:r>
@@ -3212,7 +3032,6 @@
             <w:r>
               <w:t xml:space="preserve">, </w:t>
             </w:r>
-            <w:proofErr w:type="spellStart"/>
             <w:r>
               <w:rPr>
                 <w:i/>
@@ -3220,7 +3039,6 @@
               </w:rPr>
               <w:t>dest</w:t>
             </w:r>
-            <w:proofErr w:type="spellEnd"/>
           </w:p>
           <w:p>
             <w:r>
@@ -3321,7 +3139,6 @@
             <w:r>
               <w:t xml:space="preserve">LSHI </w:t>
             </w:r>
-            <w:proofErr w:type="spellStart"/>
             <w:r>
               <w:rPr>
                 <w:i/>
@@ -3329,11 +3146,9 @@
               </w:rPr>
               <w:t>imm</w:t>
             </w:r>
-            <w:proofErr w:type="spellEnd"/>
             <w:r>
               <w:t xml:space="preserve">, </w:t>
             </w:r>
-            <w:proofErr w:type="spellStart"/>
             <w:r>
               <w:rPr>
                 <w:i/>
@@ -3341,7 +3156,6 @@
               </w:rPr>
               <w:t>dest</w:t>
             </w:r>
-            <w:proofErr w:type="spellEnd"/>
           </w:p>
           <w:p/>
           <w:p>
@@ -3449,7 +3263,6 @@
             <w:r>
               <w:t xml:space="preserve">, </w:t>
             </w:r>
-            <w:proofErr w:type="spellStart"/>
             <w:r>
               <w:rPr>
                 <w:i/>
@@ -3457,7 +3270,6 @@
               </w:rPr>
               <w:t>dest</w:t>
             </w:r>
-            <w:proofErr w:type="spellEnd"/>
           </w:p>
           <w:p>
             <w:r>
@@ -3549,7 +3361,6 @@
             <w:r>
               <w:t xml:space="preserve">ASHUI </w:t>
             </w:r>
-            <w:proofErr w:type="spellStart"/>
             <w:r>
               <w:rPr>
                 <w:i/>
@@ -3557,11 +3368,9 @@
               </w:rPr>
               <w:t>imm</w:t>
             </w:r>
-            <w:proofErr w:type="spellEnd"/>
             <w:r>
               <w:t xml:space="preserve">, </w:t>
             </w:r>
-            <w:proofErr w:type="spellStart"/>
             <w:r>
               <w:rPr>
                 <w:i/>
@@ -3569,7 +3378,6 @@
               </w:rPr>
               <w:t>dest</w:t>
             </w:r>
-            <w:proofErr w:type="spellEnd"/>
           </w:p>
           <w:p>
             <w:r>
@@ -3660,11 +3468,9 @@
             <w:r>
               <w:t xml:space="preserve"> </w:t>
             </w:r>
-            <w:proofErr w:type="spellStart"/>
             <w:r>
               <w:t>xxxx</w:t>
             </w:r>
-            <w:proofErr w:type="spellEnd"/>
           </w:p>
         </w:tc>
         <w:tc>
@@ -3675,7 +3481,6 @@
             <w:r>
               <w:t xml:space="preserve">LUI </w:t>
             </w:r>
-            <w:proofErr w:type="spellStart"/>
             <w:r>
               <w:rPr>
                 <w:i/>
@@ -3683,11 +3488,9 @@
               </w:rPr>
               <w:t>imm</w:t>
             </w:r>
-            <w:proofErr w:type="spellEnd"/>
             <w:r>
               <w:t xml:space="preserve">, </w:t>
             </w:r>
-            <w:proofErr w:type="spellStart"/>
             <w:r>
               <w:rPr>
                 <w:i/>
@@ -3695,7 +3498,6 @@
               </w:rPr>
               <w:t>dest</w:t>
             </w:r>
-            <w:proofErr w:type="spellEnd"/>
           </w:p>
           <w:p>
             <w:r>
@@ -3957,11 +3759,9 @@
             <w:tcW w:w="1255" w:type="dxa"/>
           </w:tcPr>
           <w:p>
-            <w:proofErr w:type="spellStart"/>
             <w:r>
               <w:t>Bcond</w:t>
             </w:r>
-            <w:proofErr w:type="spellEnd"/>
           </w:p>
         </w:tc>
         <w:tc>
@@ -3970,13 +3770,8 @@
           </w:tcPr>
           <w:p>
             <w:r>
-              <w:t xml:space="preserve">1100 </w:t>
-            </w:r>
-            <w:proofErr w:type="spellStart"/>
-            <w:r>
-              <w:t>xxxx</w:t>
-            </w:r>
-            <w:proofErr w:type="spellEnd"/>
+              <w:t>1100 xxxx</w:t>
+            </w:r>
           </w:p>
         </w:tc>
         <w:tc>
@@ -4012,11 +3807,9 @@
             <w:tcW w:w="1255" w:type="dxa"/>
           </w:tcPr>
           <w:p>
-            <w:proofErr w:type="spellStart"/>
             <w:r>
               <w:t>Jcond</w:t>
             </w:r>
-            <w:proofErr w:type="spellEnd"/>
           </w:p>
         </w:tc>
         <w:tc>

</xml_diff>

<commit_message>
Version 2 of Lab report
</commit_message>
<xml_diff>
--- a/lab2/Lab 2-20.docx
+++ b/lab2/Lab 2-20.docx
@@ -320,6 +320,14 @@
           <w:szCs w:val="24"/>
         </w:rPr>
         <w:t>then wired to the bus. With this, simple programs were the operator acts as the decoder are possible, such as our Fibonacci generator.</w:t>
+      </w:r>
+      <w:r>
+        <w:rPr>
+          <w:rFonts w:ascii="Times New Roman" w:hAnsi="Times New Roman" w:cs="Times New Roman"/>
+          <w:sz w:val="24"/>
+          <w:szCs w:val="24"/>
+        </w:rPr>
+        <w:t xml:space="preserve"> The design is then configured and looks like the second diagram.</w:t>
       </w:r>
     </w:p>
     <w:p>
@@ -449,36 +457,100 @@
         <w:jc w:val="center"/>
         <w:rPr>
           <w:rFonts w:ascii="Times New Roman" w:hAnsi="Times New Roman" w:cs="Times New Roman"/>
-          <w:b/>
-          <w:bCs/>
-          <w:sz w:val="32"/>
-          <w:szCs w:val="32"/>
+          <w:sz w:val="24"/>
+          <w:szCs w:val="24"/>
         </w:rPr>
       </w:pPr>
     </w:p>
     <w:p>
       <w:pPr>
-        <w:jc w:val="center"/>
-        <w:rPr>
-          <w:rFonts w:ascii="Times New Roman" w:hAnsi="Times New Roman" w:cs="Times New Roman"/>
-          <w:b/>
-          <w:bCs/>
-          <w:sz w:val="32"/>
-          <w:szCs w:val="32"/>
+        <w:rPr>
+          <w:rFonts w:ascii="Times New Roman" w:hAnsi="Times New Roman" w:cs="Times New Roman"/>
+          <w:sz w:val="24"/>
+          <w:szCs w:val="24"/>
         </w:rPr>
       </w:pPr>
+      <w:r>
+        <w:rPr>
+          <w:rFonts w:ascii="Times New Roman" w:hAnsi="Times New Roman" w:cs="Times New Roman"/>
+          <w:sz w:val="24"/>
+          <w:szCs w:val="24"/>
+        </w:rPr>
+        <w:br w:type="page"/>
+      </w:r>
     </w:p>
     <w:p>
       <w:pPr>
-        <w:jc w:val="center"/>
-        <w:rPr>
-          <w:rFonts w:ascii="Times New Roman" w:hAnsi="Times New Roman" w:cs="Times New Roman"/>
-          <w:b/>
-          <w:bCs/>
-          <w:sz w:val="32"/>
-          <w:szCs w:val="32"/>
+        <w:rPr>
+          <w:rFonts w:ascii="Times New Roman" w:hAnsi="Times New Roman" w:cs="Times New Roman"/>
+          <w:sz w:val="24"/>
+          <w:szCs w:val="24"/>
         </w:rPr>
       </w:pPr>
+      <w:r>
+        <w:rPr>
+          <w:rFonts w:ascii="Times New Roman" w:hAnsi="Times New Roman" w:cs="Times New Roman"/>
+          <w:noProof/>
+          <w:sz w:val="24"/>
+          <w:szCs w:val="24"/>
+        </w:rPr>
+        <w:lastRenderedPageBreak/>
+        <w:drawing>
+          <wp:anchor distT="0" distB="0" distL="114300" distR="114300" simplePos="0" relativeHeight="251658240" behindDoc="0" locked="0" layoutInCell="1" allowOverlap="1" wp14:anchorId="1BA24C66" wp14:editId="099DC8F2">
+            <wp:simplePos x="0" y="0"/>
+            <wp:positionH relativeFrom="margin">
+              <wp:align>center</wp:align>
+            </wp:positionH>
+            <wp:positionV relativeFrom="paragraph">
+              <wp:posOffset>2078355</wp:posOffset>
+            </wp:positionV>
+            <wp:extent cx="8869680" cy="4712970"/>
+            <wp:effectExtent l="1905" t="0" r="9525" b="9525"/>
+            <wp:wrapTopAndBottom/>
+            <wp:docPr id="7" name="Picture 7"/>
+            <wp:cNvGraphicFramePr>
+              <a:graphicFrameLocks xmlns:a="http://schemas.openxmlformats.org/drawingml/2006/main" noChangeAspect="1"/>
+            </wp:cNvGraphicFramePr>
+            <a:graphic xmlns:a="http://schemas.openxmlformats.org/drawingml/2006/main">
+              <a:graphicData uri="http://schemas.openxmlformats.org/drawingml/2006/picture">
+                <pic:pic xmlns:pic="http://schemas.openxmlformats.org/drawingml/2006/picture">
+                  <pic:nvPicPr>
+                    <pic:cNvPr id="7" name="Picture 7"/>
+                    <pic:cNvPicPr/>
+                  </pic:nvPicPr>
+                  <pic:blipFill>
+                    <a:blip r:embed="rId7">
+                      <a:extLst>
+                        <a:ext uri="{28A0092B-C50C-407E-A947-70E740481C1C}">
+                          <a14:useLocalDpi xmlns:a14="http://schemas.microsoft.com/office/drawing/2010/main" val="0"/>
+                        </a:ext>
+                      </a:extLst>
+                    </a:blip>
+                    <a:stretch>
+                      <a:fillRect/>
+                    </a:stretch>
+                  </pic:blipFill>
+                  <pic:spPr>
+                    <a:xfrm rot="5400000">
+                      <a:off x="0" y="0"/>
+                      <a:ext cx="8869680" cy="4712970"/>
+                    </a:xfrm>
+                    <a:prstGeom prst="rect">
+                      <a:avLst/>
+                    </a:prstGeom>
+                  </pic:spPr>
+                </pic:pic>
+              </a:graphicData>
+            </a:graphic>
+            <wp14:sizeRelH relativeFrom="margin">
+              <wp14:pctWidth>0</wp14:pctWidth>
+            </wp14:sizeRelH>
+            <wp14:sizeRelV relativeFrom="margin">
+              <wp14:pctHeight>0</wp14:pctHeight>
+            </wp14:sizeRelV>
+          </wp:anchor>
+        </w:drawing>
+      </w:r>
     </w:p>
     <w:p>
       <w:pPr>
@@ -3979,7 +4051,7 @@
                     </pic:cNvPicPr>
                   </pic:nvPicPr>
                   <pic:blipFill>
-                    <a:blip r:embed="rId7">
+                    <a:blip r:embed="rId8">
                       <a:extLst>
                         <a:ext uri="{28A0092B-C50C-407E-A947-70E740481C1C}">
                           <a14:useLocalDpi xmlns:a14="http://schemas.microsoft.com/office/drawing/2010/main" val="0"/>
@@ -4055,7 +4127,7 @@
                     </pic:cNvPicPr>
                   </pic:nvPicPr>
                   <pic:blipFill>
-                    <a:blip r:embed="rId8">
+                    <a:blip r:embed="rId9">
                       <a:extLst>
                         <a:ext uri="{28A0092B-C50C-407E-A947-70E740481C1C}">
                           <a14:useLocalDpi xmlns:a14="http://schemas.microsoft.com/office/drawing/2010/main" val="0"/>
@@ -4128,7 +4200,7 @@
                     </pic:cNvPicPr>
                   </pic:nvPicPr>
                   <pic:blipFill>
-                    <a:blip r:embed="rId9">
+                    <a:blip r:embed="rId10">
                       <a:extLst>
                         <a:ext uri="{28A0092B-C50C-407E-A947-70E740481C1C}">
                           <a14:useLocalDpi xmlns:a14="http://schemas.microsoft.com/office/drawing/2010/main" val="0"/>
@@ -4202,7 +4274,7 @@
                     </pic:cNvPicPr>
                   </pic:nvPicPr>
                   <pic:blipFill>
-                    <a:blip r:embed="rId10">
+                    <a:blip r:embed="rId11">
                       <a:extLst>
                         <a:ext uri="{28A0092B-C50C-407E-A947-70E740481C1C}">
                           <a14:useLocalDpi xmlns:a14="http://schemas.microsoft.com/office/drawing/2010/main" val="0"/>
@@ -4284,7 +4356,7 @@
                     </pic:cNvPicPr>
                   </pic:nvPicPr>
                   <pic:blipFill>
-                    <a:blip r:embed="rId11">
+                    <a:blip r:embed="rId12">
                       <a:extLst>
                         <a:ext uri="{28A0092B-C50C-407E-A947-70E740481C1C}">
                           <a14:useLocalDpi xmlns:a14="http://schemas.microsoft.com/office/drawing/2010/main" val="0"/>

</xml_diff>